<commit_message>
adding image resizer and the ability to insert image to the report
</commit_message>
<xml_diff>
--- a/ReportGenerator/DataSources/files/report_template.docx
+++ b/ReportGenerator/DataSources/files/report_template.docx
@@ -5,888 +5,6 @@
   <w:body>
     <w:p>
       <w:pPr>
-        <w:pStyle w:val="ParagraphStyle0"/>
-        <w:framePr w:w="10294" w:h="4333" w:hRule="exact" w:wrap="none" w:vAnchor="page" w:hAnchor="margin" w:x="87" w:y="793"/>
-        <w:rPr>
-          <w:rStyle w:val="CharacterStyle0"/>
-        </w:rPr>
-      </w:pPr>
-    </w:p>
-    <w:p>
-      <w:pPr>
-        <w:pStyle w:val="ParagraphStyle1"/>
-        <w:framePr w:w="10294" w:h="433" w:hRule="exact" w:wrap="none" w:vAnchor="page" w:hAnchor="margin" w:x="87" w:y="5272"/>
-        <w:rPr>
-          <w:rStyle w:val="CharacterStyle1"/>
-        </w:rPr>
-      </w:pPr>
-      <w:r>
-        <w:rPr>
-          <w:rStyle w:val="CharacterStyle1"/>
-        </w:rPr>
-        <w:t>ΜΕΛΕΤΗ ΕΝΕΡΓΕΙΑΚΗΣ ΑΠΟΔΟΣΗΣ</w:t>
-      </w:r>
-    </w:p>
-    <w:p>
-      <w:pPr>
-        <w:pStyle w:val="ParagraphStyle2"/>
-        <w:framePr w:w="10294" w:h="400" w:hRule="exact" w:wrap="none" w:vAnchor="page" w:hAnchor="margin" w:x="87" w:y="5851"/>
-        <w:rPr>
-          <w:rStyle w:val="CharacterStyle2"/>
-        </w:rPr>
-      </w:pPr>
-      <w:r>
-        <w:rPr>
-          <w:rStyle w:val="CharacterStyle2"/>
-        </w:rPr>
-        <w:t>ΤΕΥΧΟΣ ΑΝΑΛΥΤΙΚΩΝ ΥΠΟΛΟΓΙΣΜΩΝ</w:t>
-      </w:r>
-    </w:p>
-    <w:p>
-      <w:pPr>
-        <w:pStyle w:val="ParagraphStyle0"/>
-        <w:framePr w:w="10294" w:h="2005" w:hRule="exact" w:wrap="none" w:vAnchor="page" w:hAnchor="margin" w:x="87" w:y="6397"/>
-        <w:rPr>
-          <w:rStyle w:val="CharacterStyle0"/>
-        </w:rPr>
-      </w:pPr>
-    </w:p>
-    <w:p>
-      <w:pPr>
-        <w:pStyle w:val="ParagraphStyle0"/>
-        <w:framePr w:w="680" w:h="249" w:hRule="exact" w:wrap="none" w:vAnchor="page" w:hAnchor="margin" w:x="87" w:y="8548"/>
-        <w:rPr>
-          <w:rStyle w:val="CharacterStyle0"/>
-        </w:rPr>
-      </w:pPr>
-    </w:p>
-    <w:p>
-      <w:pPr>
-        <w:pStyle w:val="ParagraphStyle3"/>
-        <w:framePr w:w="2405" w:h="249" w:hRule="exact" w:wrap="none" w:vAnchor="page" w:hAnchor="margin" w:x="914" w:y="8548"/>
-        <w:rPr>
-          <w:rStyle w:val="CharacterStyle3"/>
-        </w:rPr>
-      </w:pPr>
-      <w:r>
-        <w:rPr>
-          <w:rStyle w:val="CharacterStyle3"/>
-        </w:rPr>
-        <w:t>ΕΡΓΟ:</w:t>
-      </w:r>
-    </w:p>
-    <w:p>
-      <w:pPr>
-        <w:pStyle w:val="ParagraphStyle4"/>
-        <w:framePr w:w="6917" w:h="249" w:hRule="exact" w:wrap="none" w:vAnchor="page" w:hAnchor="margin" w:x="3465" w:y="8548"/>
-        <w:rPr>
-          <w:rStyle w:val="CharacterStyle4"/>
-        </w:rPr>
-      </w:pPr>
-      <w:r>
-        <w:rPr>
-          <w:rStyle w:val="CharacterStyle4"/>
-        </w:rPr>
-        <w:t>{{</w:t>
-      </w:r>
-      <w:r>
-        <w:rPr>
-          <w:rStyle w:val="CharacterStyle4"/>
-        </w:rPr>
-        <w:t>Projects</w:t>
-      </w:r>
-      <w:r>
-        <w:rPr>
-          <w:rStyle w:val="CharacterStyle4"/>
-        </w:rPr>
-        <w:t>.</w:t>
-      </w:r>
-      <w:r>
-        <w:rPr>
-          <w:rStyle w:val="CharacterStyle4"/>
-          <w:lang w:val="en-US"/>
-        </w:rPr>
-        <w:t>ProjectName</w:t>
-      </w:r>
-      <w:r>
-        <w:rPr>
-          <w:rStyle w:val="CharacterStyle4"/>
-        </w:rPr>
-        <w:t>}}</w:t>
-      </w:r>
-    </w:p>
-    <w:p>
-      <w:pPr>
-        <w:pStyle w:val="ParagraphStyle0"/>
-        <w:framePr w:w="680" w:h="249" w:hRule="exact" w:wrap="none" w:vAnchor="page" w:hAnchor="margin" w:x="87" w:y="8943"/>
-        <w:rPr>
-          <w:rStyle w:val="CharacterStyle0"/>
-        </w:rPr>
-      </w:pPr>
-    </w:p>
-    <w:p>
-      <w:pPr>
-        <w:pStyle w:val="ParagraphStyle3"/>
-        <w:framePr w:w="2405" w:h="249" w:hRule="exact" w:wrap="none" w:vAnchor="page" w:hAnchor="margin" w:x="914" w:y="8943"/>
-        <w:rPr>
-          <w:rStyle w:val="CharacterStyle3"/>
-        </w:rPr>
-      </w:pPr>
-      <w:r>
-        <w:rPr>
-          <w:rStyle w:val="CharacterStyle3"/>
-        </w:rPr>
-        <w:t>ΔΙΕΥΘΥΝΣΗ:</w:t>
-      </w:r>
-    </w:p>
-    <w:p>
-      <w:pPr>
-        <w:pStyle w:val="ParagraphStyle4"/>
-        <w:framePr w:w="6917" w:h="249" w:hRule="exact" w:wrap="none" w:vAnchor="page" w:hAnchor="margin" w:x="3465" w:y="8943"/>
-        <w:rPr>
-          <w:rStyle w:val="CharacterStyle4"/>
-        </w:rPr>
-      </w:pPr>
-      <w:r>
-        <w:rPr>
-          <w:rStyle w:val="CharacterStyle4"/>
-        </w:rPr>
-        <w:t>{{Projects</w:t>
-      </w:r>
-      <w:r>
-        <w:rPr>
-          <w:rStyle w:val="CharacterStyle4"/>
-        </w:rPr>
-        <w:t>.</w:t>
-      </w:r>
-      <w:r>
-        <w:rPr>
-          <w:rStyle w:val="CharacterStyle4"/>
-          <w:lang w:val="en-US"/>
-        </w:rPr>
-        <w:t>Address</w:t>
-      </w:r>
-      <w:r>
-        <w:rPr>
-          <w:rStyle w:val="CharacterStyle4"/>
-        </w:rPr>
-        <w:t>1}}</w:t>
-      </w:r>
-    </w:p>
-    <w:p>
-      <w:pPr>
-        <w:pStyle w:val="ParagraphStyle0"/>
-        <w:framePr w:w="680" w:h="249" w:hRule="exact" w:wrap="none" w:vAnchor="page" w:hAnchor="margin" w:x="87" w:y="9337"/>
-        <w:rPr>
-          <w:rStyle w:val="CharacterStyle0"/>
-        </w:rPr>
-      </w:pPr>
-    </w:p>
-    <w:p>
-      <w:pPr>
-        <w:pStyle w:val="ParagraphStyle3"/>
-        <w:framePr w:w="2405" w:h="249" w:hRule="exact" w:wrap="none" w:vAnchor="page" w:hAnchor="margin" w:x="914" w:y="9337"/>
-        <w:rPr>
-          <w:rStyle w:val="CharacterStyle3"/>
-        </w:rPr>
-      </w:pPr>
-      <w:r>
-        <w:rPr>
-          <w:rStyle w:val="CharacterStyle3"/>
-        </w:rPr>
-        <w:t>ΚΥΡΙΟΣ ΕΡΓΟΥ:</w:t>
-      </w:r>
-    </w:p>
-    <w:p>
-      <w:pPr>
-        <w:pStyle w:val="ParagraphStyle4"/>
-        <w:framePr w:w="6917" w:h="249" w:hRule="exact" w:wrap="none" w:vAnchor="page" w:hAnchor="margin" w:x="3465" w:y="9337"/>
-        <w:rPr>
-          <w:rStyle w:val="CharacterStyle4"/>
-        </w:rPr>
-      </w:pPr>
-      <w:r>
-        <w:rPr>
-          <w:rStyle w:val="CharacterStyle4"/>
-        </w:rPr>
-        <w:t>{{Projects</w:t>
-      </w:r>
-      <w:r>
-        <w:rPr>
-          <w:rStyle w:val="CharacterStyle4"/>
-        </w:rPr>
-        <w:t>.</w:t>
-      </w:r>
-      <w:r>
-        <w:rPr>
-          <w:rStyle w:val="CharacterStyle4"/>
-          <w:lang w:val="en-US"/>
-        </w:rPr>
-        <w:t>SolutionEngineersSynopsis</w:t>
-      </w:r>
-      <w:r>
-        <w:rPr>
-          <w:rStyle w:val="CharacterStyle4"/>
-        </w:rPr>
-        <w:t>}}</w:t>
-      </w:r>
-    </w:p>
-    <w:p>
-      <w:pPr>
-        <w:pStyle w:val="ParagraphStyle0"/>
-        <w:framePr w:w="680" w:h="249" w:hRule="exact" w:wrap="none" w:vAnchor="page" w:hAnchor="margin" w:x="87" w:y="9732"/>
-        <w:rPr>
-          <w:rStyle w:val="CharacterStyle0"/>
-        </w:rPr>
-      </w:pPr>
-    </w:p>
-    <w:p>
-      <w:pPr>
-        <w:pStyle w:val="ParagraphStyle3"/>
-        <w:framePr w:w="2405" w:h="249" w:hRule="exact" w:wrap="none" w:vAnchor="page" w:hAnchor="margin" w:x="914" w:y="9732"/>
-        <w:rPr>
-          <w:rStyle w:val="CharacterStyle3"/>
-        </w:rPr>
-      </w:pPr>
-      <w:r>
-        <w:rPr>
-          <w:rStyle w:val="CharacterStyle3"/>
-        </w:rPr>
-        <w:t>ΜΕΛΕΤΗΤΕΣ:</w:t>
-      </w:r>
-    </w:p>
-    <w:p>
-      <w:pPr>
-        <w:pStyle w:val="ParagraphStyle4"/>
-        <w:framePr w:w="6917" w:h="249" w:hRule="exact" w:wrap="none" w:vAnchor="page" w:hAnchor="margin" w:x="3465" w:y="9732"/>
-        <w:rPr>
-          <w:rStyle w:val="CharacterStyle4"/>
-        </w:rPr>
-      </w:pPr>
-      <w:r>
-        <w:rPr>
-          <w:rStyle w:val="CharacterStyle4"/>
-        </w:rPr>
-        <w:t>{{??? }}</w:t>
-      </w:r>
-    </w:p>
-    <w:p>
-      <w:pPr>
-        <w:pStyle w:val="ParagraphStyle0"/>
-        <w:framePr w:w="680" w:h="249" w:hRule="exact" w:wrap="none" w:vAnchor="page" w:hAnchor="margin" w:x="87" w:y="10127"/>
-        <w:rPr>
-          <w:rStyle w:val="CharacterStyle0"/>
-        </w:rPr>
-      </w:pPr>
-    </w:p>
-    <w:p>
-      <w:pPr>
-        <w:pStyle w:val="ParagraphStyle3"/>
-        <w:framePr w:w="2405" w:h="249" w:hRule="exact" w:wrap="none" w:vAnchor="page" w:hAnchor="margin" w:x="914" w:y="10127"/>
-        <w:rPr>
-          <w:rStyle w:val="CharacterStyle3"/>
-        </w:rPr>
-      </w:pPr>
-      <w:r>
-        <w:rPr>
-          <w:rStyle w:val="CharacterStyle3"/>
-        </w:rPr>
-        <w:t>ΧΡΟΝΟΣ ΜΕΛΕΤΗΣ:</w:t>
-      </w:r>
-    </w:p>
-    <w:p>
-      <w:pPr>
-        <w:pStyle w:val="ParagraphStyle4"/>
-        <w:framePr w:w="6917" w:h="249" w:hRule="exact" w:wrap="none" w:vAnchor="page" w:hAnchor="margin" w:x="3465" w:y="10127"/>
-        <w:rPr>
-          <w:rStyle w:val="CharacterStyle4"/>
-        </w:rPr>
-      </w:pPr>
-      <w:r>
-        <w:rPr>
-          <w:rStyle w:val="CharacterStyle4"/>
-        </w:rPr>
-        <w:t>{{Projects</w:t>
-      </w:r>
-      <w:r>
-        <w:rPr>
-          <w:rStyle w:val="CharacterStyle4"/>
-        </w:rPr>
-        <w:t>.</w:t>
-      </w:r>
-      <w:r>
-        <w:rPr>
-          <w:rStyle w:val="CharacterStyle4"/>
-          <w:lang w:val="en-US"/>
-        </w:rPr>
-        <w:t>SolutionPrintedYear</w:t>
-      </w:r>
-      <w:r>
-        <w:rPr>
-          <w:rStyle w:val="CharacterStyle4"/>
-        </w:rPr>
-        <w:t>}}</w:t>
-      </w:r>
-    </w:p>
-    <w:p>
-      <w:pPr>
-        <w:pStyle w:val="ParagraphStyle0"/>
-        <w:framePr w:w="10294" w:h="214" w:hRule="exact" w:wrap="none" w:vAnchor="page" w:hAnchor="margin" w:x="87" w:y="10521"/>
-        <w:rPr>
-          <w:rStyle w:val="CharacterStyle0"/>
-        </w:rPr>
-      </w:pPr>
-    </w:p>
-    <w:p>
-      <w:pPr>
-        <w:pStyle w:val="ParagraphStyle0"/>
-        <w:framePr w:w="680" w:h="249" w:hRule="exact" w:wrap="none" w:vAnchor="page" w:hAnchor="margin" w:x="87" w:y="10881"/>
-        <w:rPr>
-          <w:rStyle w:val="CharacterStyle0"/>
-        </w:rPr>
-      </w:pPr>
-    </w:p>
-    <w:p>
-      <w:pPr>
-        <w:pStyle w:val="ParagraphStyle3"/>
-        <w:framePr w:w="2405" w:h="249" w:hRule="exact" w:wrap="none" w:vAnchor="page" w:hAnchor="margin" w:x="914" w:y="10881"/>
-        <w:rPr>
-          <w:rStyle w:val="CharacterStyle3"/>
-        </w:rPr>
-      </w:pPr>
-      <w:r>
-        <w:rPr>
-          <w:rStyle w:val="CharacterStyle3"/>
-        </w:rPr>
-        <w:t>ΕΙΔΙΚΟ ΛΟΓΙΣΜΙΚΟ ΤΕΕ</w:t>
-      </w:r>
-    </w:p>
-    <w:p>
-      <w:pPr>
-        <w:pStyle w:val="ParagraphStyle4"/>
-        <w:framePr w:w="6917" w:h="249" w:hRule="exact" w:wrap="none" w:vAnchor="page" w:hAnchor="margin" w:x="3465" w:y="10881"/>
-        <w:rPr>
-          <w:rStyle w:val="CharacterStyle4"/>
-        </w:rPr>
-      </w:pPr>
-    </w:p>
-    <w:p>
-      <w:pPr>
-        <w:pStyle w:val="ParagraphStyle0"/>
-        <w:framePr w:w="1535" w:h="249" w:hRule="exact" w:wrap="none" w:vAnchor="page" w:hAnchor="margin" w:x="87" w:y="11276"/>
-        <w:rPr>
-          <w:rStyle w:val="CharacterStyle0"/>
-        </w:rPr>
-      </w:pPr>
-    </w:p>
-    <w:p>
-      <w:pPr>
-        <w:pStyle w:val="ParagraphStyle3"/>
-        <w:framePr w:w="1550" w:h="249" w:hRule="exact" w:wrap="none" w:vAnchor="page" w:hAnchor="margin" w:x="1769" w:y="11276"/>
-        <w:rPr>
-          <w:rStyle w:val="CharacterStyle3"/>
-          <w:lang w:val="en-US"/>
-        </w:rPr>
-      </w:pPr>
-      <w:r>
-        <w:rPr>
-          <w:rStyle w:val="CharacterStyle3"/>
-        </w:rPr>
-        <w:t>ΕΚΔΟΣΗ</w:t>
-      </w:r>
-      <w:r>
-        <w:rPr>
-          <w:rStyle w:val="CharacterStyle3"/>
-          <w:lang w:val="en-US"/>
-        </w:rPr>
-        <w:t>:</w:t>
-      </w:r>
-    </w:p>
-    <w:p>
-      <w:pPr>
-        <w:pStyle w:val="ParagraphStyle4"/>
-        <w:framePr w:w="6917" w:h="249" w:hRule="exact" w:wrap="none" w:vAnchor="page" w:hAnchor="margin" w:x="3465" w:y="11276"/>
-        <w:rPr>
-          <w:rStyle w:val="CharacterStyle4"/>
-          <w:lang w:val="en-US"/>
-        </w:rPr>
-      </w:pPr>
-      <w:r>
-        <w:rPr>
-          <w:rStyle w:val="CharacterStyle4"/>
-          <w:lang w:val="en-US"/>
-        </w:rPr>
-        <w:t>{{Projects</w:t>
-      </w:r>
-      <w:r>
-        <w:rPr>
-          <w:rStyle w:val="CharacterStyle4"/>
-          <w:lang w:val="en-US"/>
-        </w:rPr>
-        <w:t>.TEECurrentVersion</w:t>
-      </w:r>
-      <w:r>
-        <w:rPr>
-          <w:rStyle w:val="CharacterStyle4"/>
-          <w:lang w:val="en-US"/>
-        </w:rPr>
-        <w:t>}}</w:t>
-      </w:r>
-    </w:p>
-    <w:p>
-      <w:pPr>
-        <w:pStyle w:val="ParagraphStyle0"/>
-        <w:framePr w:w="1535" w:h="249" w:hRule="exact" w:wrap="none" w:vAnchor="page" w:hAnchor="margin" w:x="87" w:y="11671"/>
-        <w:rPr>
-          <w:rStyle w:val="CharacterStyle0"/>
-          <w:lang w:val="en-US"/>
-        </w:rPr>
-      </w:pPr>
-    </w:p>
-    <w:p>
-      <w:pPr>
-        <w:pStyle w:val="ParagraphStyle3"/>
-        <w:framePr w:w="1550" w:h="249" w:hRule="exact" w:wrap="none" w:vAnchor="page" w:hAnchor="margin" w:x="1769" w:y="11671"/>
-        <w:rPr>
-          <w:rStyle w:val="CharacterStyle3"/>
-          <w:lang w:val="en-US"/>
-        </w:rPr>
-      </w:pPr>
-      <w:r>
-        <w:rPr>
-          <w:rStyle w:val="CharacterStyle3"/>
-          <w:lang w:val="en-US"/>
-        </w:rPr>
-        <w:t>S/N:</w:t>
-      </w:r>
-    </w:p>
-    <w:p>
-      <w:pPr>
-        <w:pStyle w:val="ParagraphStyle4"/>
-        <w:framePr w:w="6917" w:h="249" w:hRule="exact" w:wrap="none" w:vAnchor="page" w:hAnchor="margin" w:x="3465" w:y="11671"/>
-        <w:rPr>
-          <w:rStyle w:val="CharacterStyle4"/>
-        </w:rPr>
-      </w:pPr>
-      <w:r>
-        <w:rPr>
-          <w:rStyle w:val="CharacterStyle4"/>
-        </w:rPr>
-        <w:t>{{Projects</w:t>
-      </w:r>
-      <w:r>
-        <w:rPr>
-          <w:rStyle w:val="CharacterStyle4"/>
-        </w:rPr>
-        <w:t>.</w:t>
-      </w:r>
-      <w:r>
-        <w:rPr>
-          <w:rStyle w:val="CharacterStyle4"/>
-          <w:lang w:val="en-US"/>
-        </w:rPr>
-        <w:t>TEESN</w:t>
-      </w:r>
-      <w:r>
-        <w:rPr>
-          <w:rStyle w:val="CharacterStyle4"/>
-        </w:rPr>
-        <w:t>}}</w:t>
-      </w:r>
-    </w:p>
-    <w:p>
-      <w:pPr>
-        <w:pStyle w:val="ParagraphStyle0"/>
-        <w:framePr w:w="10294" w:h="214" w:hRule="exact" w:wrap="none" w:vAnchor="page" w:hAnchor="margin" w:x="87" w:y="12065"/>
-        <w:rPr>
-          <w:rStyle w:val="CharacterStyle0"/>
-        </w:rPr>
-      </w:pPr>
-    </w:p>
-    <w:p>
-      <w:pPr>
-        <w:pStyle w:val="ParagraphStyle0"/>
-        <w:framePr w:w="680" w:h="249" w:hRule="exact" w:wrap="none" w:vAnchor="page" w:hAnchor="margin" w:x="87" w:y="12425"/>
-        <w:rPr>
-          <w:rStyle w:val="CharacterStyle0"/>
-        </w:rPr>
-      </w:pPr>
-    </w:p>
-    <w:p>
-      <w:pPr>
-        <w:pStyle w:val="ParagraphStyle3"/>
-        <w:framePr w:w="2405" w:h="249" w:hRule="exact" w:wrap="none" w:vAnchor="page" w:hAnchor="margin" w:x="914" w:y="12425"/>
-        <w:rPr>
-          <w:rStyle w:val="CharacterStyle3"/>
-        </w:rPr>
-      </w:pPr>
-      <w:r>
-        <w:rPr>
-          <w:rStyle w:val="CharacterStyle3"/>
-        </w:rPr>
-        <w:t>ΛΟΓΙΣΜΙΚΟ ΜΕΑ</w:t>
-      </w:r>
-    </w:p>
-    <w:p>
-      <w:pPr>
-        <w:pStyle w:val="ParagraphStyle4"/>
-        <w:framePr w:w="6917" w:h="249" w:hRule="exact" w:wrap="none" w:vAnchor="page" w:hAnchor="margin" w:x="3465" w:y="12425"/>
-        <w:rPr>
-          <w:rStyle w:val="CharacterStyle4"/>
-        </w:rPr>
-      </w:pPr>
-    </w:p>
-    <w:p>
-      <w:pPr>
-        <w:pStyle w:val="ParagraphStyle0"/>
-        <w:framePr w:w="1535" w:h="249" w:hRule="exact" w:wrap="none" w:vAnchor="page" w:hAnchor="margin" w:x="87" w:y="12820"/>
-        <w:rPr>
-          <w:rStyle w:val="CharacterStyle0"/>
-        </w:rPr>
-      </w:pPr>
-    </w:p>
-    <w:p>
-      <w:pPr>
-        <w:pStyle w:val="ParagraphStyle3"/>
-        <w:framePr w:w="1550" w:h="249" w:hRule="exact" w:wrap="none" w:vAnchor="page" w:hAnchor="margin" w:x="1769" w:y="12820"/>
-        <w:rPr>
-          <w:rStyle w:val="CharacterStyle3"/>
-        </w:rPr>
-      </w:pPr>
-      <w:r>
-        <w:rPr>
-          <w:rStyle w:val="CharacterStyle3"/>
-        </w:rPr>
-        <w:t>ΛΟΓΙΣΜΙΚΟ</w:t>
-      </w:r>
-      <w:r>
-        <w:rPr>
-          <w:rStyle w:val="CharacterStyle3"/>
-        </w:rPr>
-        <w:t>:</w:t>
-      </w:r>
-    </w:p>
-    <w:p>
-      <w:pPr>
-        <w:pStyle w:val="ParagraphStyle4"/>
-        <w:framePr w:w="6917" w:h="249" w:hRule="exact" w:wrap="none" w:vAnchor="page" w:hAnchor="margin" w:x="3465" w:y="12820"/>
-        <w:rPr>
-          <w:rStyle w:val="CharacterStyle4"/>
-          <w:lang w:val="en-US"/>
-        </w:rPr>
-      </w:pPr>
-      <w:r>
-        <w:rPr>
-          <w:rStyle w:val="CharacterStyle4"/>
-          <w:lang w:val="en-US"/>
-        </w:rPr>
-        <w:t>{{</w:t>
-      </w:r>
-      <w:r>
-        <w:rPr>
-          <w:rStyle w:val="CharacterStyle4"/>
-          <w:lang w:val="en-US"/>
-        </w:rPr>
-        <w:t>Projects</w:t>
-      </w:r>
-      <w:r>
-        <w:rPr>
-          <w:rStyle w:val="CharacterStyle4"/>
-          <w:lang w:val="en-US"/>
-        </w:rPr>
-        <w:t>.SoftwareName}}</w:t>
-      </w:r>
-    </w:p>
-    <w:p>
-      <w:pPr>
-        <w:pStyle w:val="ParagraphStyle0"/>
-        <w:framePr w:w="1535" w:h="249" w:hRule="exact" w:wrap="none" w:vAnchor="page" w:hAnchor="margin" w:x="87" w:y="13215"/>
-        <w:rPr>
-          <w:rStyle w:val="CharacterStyle0"/>
-          <w:lang w:val="en-US"/>
-        </w:rPr>
-      </w:pPr>
-    </w:p>
-    <w:p>
-      <w:pPr>
-        <w:pStyle w:val="ParagraphStyle3"/>
-        <w:framePr w:w="1550" w:h="249" w:hRule="exact" w:wrap="none" w:vAnchor="page" w:hAnchor="margin" w:x="1769" w:y="13215"/>
-        <w:rPr>
-          <w:rStyle w:val="CharacterStyle3"/>
-          <w:lang w:val="en-US"/>
-        </w:rPr>
-      </w:pPr>
-      <w:r>
-        <w:rPr>
-          <w:rStyle w:val="CharacterStyle3"/>
-        </w:rPr>
-        <w:t>ΕΓΚΡΙΣΗ</w:t>
-      </w:r>
-      <w:r>
-        <w:rPr>
-          <w:rStyle w:val="CharacterStyle3"/>
-          <w:lang w:val="en-US"/>
-        </w:rPr>
-        <w:t>:</w:t>
-      </w:r>
-    </w:p>
-    <w:p>
-      <w:pPr>
-        <w:pStyle w:val="ParagraphStyle4"/>
-        <w:framePr w:w="6917" w:h="249" w:hRule="exact" w:wrap="none" w:vAnchor="page" w:hAnchor="margin" w:x="3465" w:y="13215"/>
-        <w:rPr>
-          <w:rStyle w:val="CharacterStyle4"/>
-          <w:lang w:val="en-US"/>
-        </w:rPr>
-      </w:pPr>
-      <w:r>
-        <w:rPr>
-          <w:rStyle w:val="CharacterStyle4"/>
-          <w:lang w:val="en-US"/>
-        </w:rPr>
-        <w:t>{{</w:t>
-      </w:r>
-      <w:r>
-        <w:rPr>
-          <w:rStyle w:val="CharacterStyle4"/>
-          <w:lang w:val="en-US"/>
-        </w:rPr>
-        <w:t>Projects</w:t>
-      </w:r>
-      <w:r>
-        <w:rPr>
-          <w:rStyle w:val="CharacterStyle4"/>
-          <w:lang w:val="en-US"/>
-        </w:rPr>
-        <w:t>.EnergyBuildingRegistrationNumber}}</w:t>
-      </w:r>
-    </w:p>
-    <w:p>
-      <w:pPr>
-        <w:pStyle w:val="ParagraphStyle0"/>
-        <w:framePr w:w="1535" w:h="249" w:hRule="exact" w:wrap="none" w:vAnchor="page" w:hAnchor="margin" w:x="87" w:y="13609"/>
-        <w:rPr>
-          <w:rStyle w:val="CharacterStyle0"/>
-          <w:lang w:val="en-US"/>
-        </w:rPr>
-      </w:pPr>
-    </w:p>
-    <w:p>
-      <w:pPr>
-        <w:pStyle w:val="ParagraphStyle3"/>
-        <w:framePr w:w="1550" w:h="249" w:hRule="exact" w:wrap="none" w:vAnchor="page" w:hAnchor="margin" w:x="1769" w:y="13609"/>
-        <w:rPr>
-          <w:rStyle w:val="CharacterStyle3"/>
-          <w:lang w:val="en-US"/>
-        </w:rPr>
-      </w:pPr>
-      <w:r>
-        <w:rPr>
-          <w:rStyle w:val="CharacterStyle3"/>
-        </w:rPr>
-        <w:t>ΕΚΔΟΣΗ</w:t>
-      </w:r>
-      <w:r>
-        <w:rPr>
-          <w:rStyle w:val="CharacterStyle3"/>
-          <w:lang w:val="en-US"/>
-        </w:rPr>
-        <w:t>:</w:t>
-      </w:r>
-    </w:p>
-    <w:p>
-      <w:pPr>
-        <w:pStyle w:val="ParagraphStyle4"/>
-        <w:framePr w:w="6917" w:h="249" w:hRule="exact" w:wrap="none" w:vAnchor="page" w:hAnchor="margin" w:x="3465" w:y="13609"/>
-        <w:rPr>
-          <w:rStyle w:val="CharacterStyle4"/>
-          <w:lang w:val="en-US"/>
-        </w:rPr>
-      </w:pPr>
-      <w:r>
-        <w:rPr>
-          <w:rStyle w:val="CharacterStyle4"/>
-          <w:lang w:val="en-US"/>
-        </w:rPr>
-        <w:t>{{</w:t>
-      </w:r>
-      <w:r>
-        <w:rPr>
-          <w:rStyle w:val="CharacterStyle4"/>
-          <w:lang w:val="en-US"/>
-        </w:rPr>
-        <w:t>Projects</w:t>
-      </w:r>
-      <w:r>
-        <w:rPr>
-          <w:rStyle w:val="CharacterStyle4"/>
-          <w:lang w:val="en-US"/>
-        </w:rPr>
-        <w:t>.EnergyBuildingVersion}}</w:t>
-      </w:r>
-    </w:p>
-    <w:p>
-      <w:pPr>
-        <w:pStyle w:val="ParagraphStyle0"/>
-        <w:framePr w:w="1535" w:h="249" w:hRule="exact" w:wrap="none" w:vAnchor="page" w:hAnchor="margin" w:x="87" w:y="14004"/>
-        <w:rPr>
-          <w:rStyle w:val="CharacterStyle0"/>
-          <w:lang w:val="en-US"/>
-        </w:rPr>
-      </w:pPr>
-    </w:p>
-    <w:p>
-      <w:pPr>
-        <w:pStyle w:val="ParagraphStyle3"/>
-        <w:framePr w:w="1550" w:h="249" w:hRule="exact" w:wrap="none" w:vAnchor="page" w:hAnchor="margin" w:x="1769" w:y="14004"/>
-        <w:rPr>
-          <w:rStyle w:val="CharacterStyle3"/>
-          <w:lang w:val="en-US"/>
-        </w:rPr>
-      </w:pPr>
-      <w:r>
-        <w:rPr>
-          <w:rStyle w:val="CharacterStyle3"/>
-          <w:lang w:val="en-US"/>
-        </w:rPr>
-        <w:t>S/N:</w:t>
-      </w:r>
-    </w:p>
-    <w:p>
-      <w:pPr>
-        <w:pStyle w:val="ParagraphStyle4"/>
-        <w:framePr w:w="6917" w:h="249" w:hRule="exact" w:wrap="none" w:vAnchor="page" w:hAnchor="margin" w:x="3465" w:y="14004"/>
-        <w:rPr>
-          <w:rStyle w:val="CharacterStyle4"/>
-          <w:lang w:val="en-US"/>
-        </w:rPr>
-      </w:pPr>
-      <w:r>
-        <w:rPr>
-          <w:rStyle w:val="CharacterStyle4"/>
-          <w:lang w:val="en-US"/>
-        </w:rPr>
-        <w:t>{{</w:t>
-      </w:r>
-      <w:r>
-        <w:rPr>
-          <w:rStyle w:val="CharacterStyle4"/>
-          <w:lang w:val="en-US"/>
-        </w:rPr>
-        <w:t>Projects</w:t>
-      </w:r>
-      <w:r>
-        <w:rPr>
-          <w:rStyle w:val="CharacterStyle4"/>
-          <w:lang w:val="en-US"/>
-        </w:rPr>
-        <w:t>.</w:t>
-      </w:r>
-      <w:r>
-        <w:rPr>
-          <w:rStyle w:val="CharacterStyle4"/>
-          <w:lang w:val="en-US"/>
-        </w:rPr>
-        <w:t>EnergyBuildingSN}}</w:t>
-      </w:r>
-    </w:p>
-    <w:p>
-      <w:pPr>
-        <w:pStyle w:val="ParagraphStyle0"/>
-        <w:framePr w:w="10294" w:h="364" w:hRule="exact" w:wrap="none" w:vAnchor="page" w:hAnchor="margin" w:x="87" w:y="14399"/>
-        <w:rPr>
-          <w:rStyle w:val="CharacterStyle0"/>
-          <w:lang w:val="en-US"/>
-        </w:rPr>
-      </w:pPr>
-    </w:p>
-    <w:p>
-      <w:pPr>
-        <w:pStyle w:val="ParagraphStyle0"/>
-        <w:framePr w:w="680" w:h="231" w:hRule="exact" w:wrap="none" w:vAnchor="page" w:hAnchor="margin" w:x="87" w:y="14909"/>
-        <w:rPr>
-          <w:rStyle w:val="CharacterStyle0"/>
-          <w:lang w:val="en-US"/>
-        </w:rPr>
-      </w:pPr>
-    </w:p>
-    <w:p>
-      <w:pPr>
-        <w:pStyle w:val="ParagraphStyle5"/>
-        <w:framePr w:w="9468" w:h="231" w:hRule="exact" w:wrap="none" w:vAnchor="page" w:hAnchor="margin" w:x="914" w:y="14909"/>
-        <w:rPr>
-          <w:rStyle w:val="CharacterStyle5"/>
-          <w:lang w:val="en-US"/>
-        </w:rPr>
-      </w:pPr>
-      <w:r>
-        <w:rPr>
-          <w:rStyle w:val="CharacterStyle5"/>
-        </w:rPr>
-        <w:t>Φάκελος</w:t>
-      </w:r>
-      <w:r>
-        <w:rPr>
-          <w:rStyle w:val="CharacterStyle5"/>
-          <w:lang w:val="en-US"/>
-        </w:rPr>
-        <w:t xml:space="preserve"> </w:t>
-      </w:r>
-      <w:r>
-        <w:rPr>
-          <w:rStyle w:val="CharacterStyle5"/>
-        </w:rPr>
-        <w:t>έργου</w:t>
-      </w:r>
-      <w:r>
-        <w:rPr>
-          <w:rStyle w:val="CharacterStyle5"/>
-          <w:lang w:val="en-US"/>
-        </w:rPr>
-        <w:t xml:space="preserve">: </w:t>
-      </w:r>
-      <w:r>
-        <w:rPr>
-          <w:rStyle w:val="CharacterStyle5"/>
-        </w:rPr>
-        <w:t>Παραδείγματα</w:t>
-      </w:r>
-      <w:r>
-        <w:rPr>
-          <w:rStyle w:val="CharacterStyle5"/>
-          <w:lang w:val="en-US"/>
-        </w:rPr>
-        <w:t xml:space="preserve"> 2021    </w:t>
-      </w:r>
-      <w:r>
-        <w:rPr>
-          <w:rStyle w:val="CharacterStyle5"/>
-        </w:rPr>
-        <w:t>Αρχείο</w:t>
-      </w:r>
-      <w:r>
-        <w:rPr>
-          <w:rStyle w:val="CharacterStyle5"/>
-          <w:lang w:val="en-US"/>
-        </w:rPr>
-        <w:t xml:space="preserve"> </w:t>
-      </w:r>
-      <w:r>
-        <w:rPr>
-          <w:rStyle w:val="CharacterStyle5"/>
-        </w:rPr>
-        <w:t>μελέτης</w:t>
-      </w:r>
-      <w:r>
-        <w:rPr>
-          <w:rStyle w:val="CharacterStyle5"/>
-          <w:lang w:val="en-US"/>
-        </w:rPr>
-        <w:t>: test</w:t>
-      </w:r>
-    </w:p>
-    <w:p>
-      <w:pPr>
         <w:rPr>
           <w:lang w:val="en-US"/>
         </w:rPr>
@@ -2931,7 +2049,13 @@
           <w:noProof/>
           <w:lang w:val="en-US"/>
         </w:rPr>
-        <w:t>PageA.</w:t>
+        <w:t>PageA</w:t>
+      </w:r>
+      <w:r>
+        <w:rPr>
+          <w:noProof/>
+        </w:rPr>
+        <w:t>.</w:t>
       </w:r>
       <w:r>
         <w:rPr>
@@ -3102,2602 +2226,657 @@
     </w:p>
     <w:p>
       <w:pPr>
-        <w:pStyle w:val="ParagraphStyle46"/>
-        <w:framePr w:w="4600" w:h="273" w:hRule="exact" w:wrap="none" w:vAnchor="page" w:hAnchor="margin" w:x="5782" w:y="5457"/>
-        <w:rPr>
-          <w:rStyle w:val="CharacterStyle34"/>
-        </w:rPr>
-      </w:pPr>
-    </w:p>
-    <w:p>
-      <w:pPr>
-        <w:pStyle w:val="ParagraphStyle47"/>
-        <w:framePr w:w="447" w:h="822" w:hRule="exact" w:wrap="none" w:vAnchor="page" w:hAnchor="margin" w:x="59" w:y="5758"/>
-        <w:rPr>
-          <w:rStyle w:val="CharacterStyle35"/>
-        </w:rPr>
-      </w:pPr>
-      <w:r>
-        <w:rPr>
-          <w:rStyle w:val="CharacterStyle35"/>
-        </w:rPr>
-        <w:t>α/α</w:t>
-      </w:r>
-    </w:p>
-    <w:p>
-      <w:pPr>
-        <w:pStyle w:val="ParagraphStyle48"/>
-        <w:framePr w:w="4249" w:h="822" w:hRule="exact" w:wrap="none" w:vAnchor="page" w:hAnchor="margin" w:x="552" w:y="5758"/>
-        <w:rPr>
-          <w:rStyle w:val="CharacterStyle36"/>
-        </w:rPr>
-      </w:pPr>
-      <w:r>
-        <w:rPr>
-          <w:rStyle w:val="CharacterStyle36"/>
-        </w:rPr>
-        <w:t>Στρώσεις δομικού στοιχείου</w:t>
-      </w:r>
-    </w:p>
-    <w:p>
-      <w:pPr>
-        <w:pStyle w:val="ParagraphStyle49"/>
-        <w:framePr w:w="5563" w:h="822" w:hRule="exact" w:wrap="none" w:vAnchor="page" w:hAnchor="margin" w:x="4846" w:y="5758"/>
-        <w:rPr>
-          <w:rStyle w:val="FakeCharacterStyle"/>
-        </w:rPr>
-      </w:pPr>
-    </w:p>
-    <w:p>
-      <w:pPr>
-        <w:pStyle w:val="ParagraphStyle50"/>
-        <w:framePr w:w="1190" w:h="504" w:hRule="exact" w:wrap="none" w:vAnchor="page" w:hAnchor="margin" w:x="4846" w:y="5758"/>
-        <w:rPr>
-          <w:rStyle w:val="CharacterStyle37"/>
-        </w:rPr>
-      </w:pPr>
-      <w:r>
-        <w:rPr>
-          <w:rStyle w:val="CharacterStyle37"/>
-        </w:rPr>
-        <w:t>Πυκνότητα</w:t>
-      </w:r>
-      <w:r>
-        <w:rPr>
-          <w:rStyle w:val="CharacterStyle37"/>
-        </w:rPr>
-        <w:br/>
-        <w:t>ρ</w:t>
-      </w:r>
-    </w:p>
-    <w:p>
-      <w:pPr>
-        <w:pStyle w:val="ParagraphStyle50"/>
-        <w:framePr w:w="1412" w:h="504" w:hRule="exact" w:wrap="none" w:vAnchor="page" w:hAnchor="margin" w:x="6081" w:y="5758"/>
-        <w:rPr>
-          <w:rStyle w:val="CharacterStyle37"/>
-        </w:rPr>
-      </w:pPr>
-      <w:r>
-        <w:rPr>
-          <w:rStyle w:val="CharacterStyle37"/>
-        </w:rPr>
-        <w:t>Πάχος στρ.</w:t>
-      </w:r>
-      <w:r>
-        <w:rPr>
-          <w:rStyle w:val="CharacterStyle37"/>
-        </w:rPr>
-        <w:br/>
-        <w:t>d</w:t>
-      </w:r>
-    </w:p>
-    <w:p>
-      <w:pPr>
-        <w:pStyle w:val="ParagraphStyle50"/>
-        <w:framePr w:w="1351" w:h="504" w:hRule="exact" w:wrap="none" w:vAnchor="page" w:hAnchor="margin" w:x="7538" w:y="5758"/>
-        <w:rPr>
-          <w:rStyle w:val="CharacterStyle37"/>
-        </w:rPr>
-      </w:pPr>
-      <w:r>
-        <w:rPr>
-          <w:rStyle w:val="CharacterStyle37"/>
-        </w:rPr>
-        <w:t>Συντ. θερμ.</w:t>
-      </w:r>
-      <w:r>
-        <w:rPr>
-          <w:rStyle w:val="CharacterStyle37"/>
-        </w:rPr>
-        <w:br/>
-        <w:t>αγωγιμ. λ</w:t>
-      </w:r>
-    </w:p>
-    <w:p>
-      <w:pPr>
-        <w:pStyle w:val="ParagraphStyle51"/>
-        <w:framePr w:w="1499" w:h="504" w:hRule="exact" w:wrap="none" w:vAnchor="page" w:hAnchor="margin" w:x="8934" w:y="5758"/>
-        <w:rPr>
-          <w:rStyle w:val="CharacterStyle38"/>
-        </w:rPr>
-      </w:pPr>
-      <w:r>
-        <w:rPr>
-          <w:rStyle w:val="CharacterStyle38"/>
-        </w:rPr>
-        <w:t>Θερμ. αντίστ.</w:t>
-      </w:r>
-      <w:r>
-        <w:rPr>
-          <w:rStyle w:val="CharacterStyle38"/>
-        </w:rPr>
-        <w:br/>
-        <w:t>d/λ</w:t>
-      </w:r>
-    </w:p>
-    <w:p>
-      <w:pPr>
-        <w:pStyle w:val="ParagraphStyle52"/>
-        <w:framePr w:w="1190" w:h="305" w:hRule="exact" w:wrap="none" w:vAnchor="page" w:hAnchor="margin" w:x="4846" w:y="6262"/>
-        <w:rPr>
-          <w:rStyle w:val="FakeCharacterStyle"/>
-        </w:rPr>
-      </w:pPr>
-    </w:p>
-    <w:p>
-      <w:pPr>
-        <w:pStyle w:val="ParagraphStyle53"/>
-        <w:framePr w:w="1164" w:h="249" w:hRule="exact" w:wrap="none" w:vAnchor="page" w:hAnchor="margin" w:x="4874" w:y="6290"/>
-        <w:rPr>
-          <w:rStyle w:val="CharacterStyle39"/>
-        </w:rPr>
-      </w:pPr>
-      <w:r>
-        <w:rPr>
-          <w:rStyle w:val="CharacterStyle39"/>
-        </w:rPr>
-        <w:t>kg/m³</w:t>
-      </w:r>
-    </w:p>
-    <w:p>
-      <w:pPr>
-        <w:pStyle w:val="ParagraphStyle52"/>
-        <w:framePr w:w="1412" w:h="305" w:hRule="exact" w:wrap="none" w:vAnchor="page" w:hAnchor="margin" w:x="6081" w:y="6262"/>
-        <w:rPr>
-          <w:rStyle w:val="FakeCharacterStyle"/>
-        </w:rPr>
-      </w:pPr>
-    </w:p>
-    <w:p>
-      <w:pPr>
-        <w:pStyle w:val="ParagraphStyle53"/>
-        <w:framePr w:w="1386" w:h="249" w:hRule="exact" w:wrap="none" w:vAnchor="page" w:hAnchor="margin" w:x="6109" w:y="6290"/>
-        <w:rPr>
-          <w:rStyle w:val="CharacterStyle39"/>
-        </w:rPr>
-      </w:pPr>
-      <w:r>
-        <w:rPr>
-          <w:rStyle w:val="CharacterStyle39"/>
-        </w:rPr>
-        <w:t>m</w:t>
-      </w:r>
-    </w:p>
-    <w:p>
-      <w:pPr>
-        <w:pStyle w:val="ParagraphStyle52"/>
-        <w:framePr w:w="1351" w:h="305" w:hRule="exact" w:wrap="none" w:vAnchor="page" w:hAnchor="margin" w:x="7538" w:y="6262"/>
-        <w:rPr>
-          <w:rStyle w:val="FakeCharacterStyle"/>
-        </w:rPr>
-      </w:pPr>
-    </w:p>
-    <w:p>
-      <w:pPr>
-        <w:pStyle w:val="ParagraphStyle53"/>
-        <w:framePr w:w="1325" w:h="249" w:hRule="exact" w:wrap="none" w:vAnchor="page" w:hAnchor="margin" w:x="7566" w:y="6290"/>
-        <w:rPr>
-          <w:rStyle w:val="CharacterStyle39"/>
-        </w:rPr>
-      </w:pPr>
-      <w:r>
-        <w:rPr>
-          <w:rStyle w:val="CharacterStyle39"/>
-        </w:rPr>
-        <w:t>W/(mK)</w:t>
-      </w:r>
-    </w:p>
-    <w:p>
-      <w:pPr>
-        <w:pStyle w:val="ParagraphStyle54"/>
-        <w:framePr w:w="1443" w:h="249" w:hRule="exact" w:wrap="none" w:vAnchor="page" w:hAnchor="margin" w:x="8962" w:y="6290"/>
-        <w:rPr>
-          <w:rStyle w:val="CharacterStyle40"/>
-        </w:rPr>
-      </w:pPr>
-      <w:r>
-        <w:rPr>
-          <w:rStyle w:val="CharacterStyle40"/>
-        </w:rPr>
-        <w:t>(m²K)/W</w:t>
-      </w:r>
-    </w:p>
-    <w:p>
-      <w:pPr>
-        <w:pStyle w:val="ParagraphStyle55"/>
-        <w:framePr w:w="447" w:h="291" w:hRule="exact" w:wrap="none" w:vAnchor="page" w:hAnchor="margin" w:x="59" w:y="6580"/>
-        <w:rPr>
-          <w:rStyle w:val="FakeCharacterStyle"/>
-        </w:rPr>
-      </w:pPr>
-    </w:p>
-    <w:p>
-      <w:pPr>
-        <w:pStyle w:val="ParagraphStyle56"/>
-        <w:framePr w:w="479" w:h="276" w:hRule="exact" w:wrap="none" w:vAnchor="page" w:hAnchor="margin" w:x="29" w:y="6580"/>
-        <w:rPr>
-          <w:rStyle w:val="CharacterStyle41"/>
-        </w:rPr>
-      </w:pPr>
-      <w:r>
-        <w:rPr>
-          <w:rStyle w:val="CharacterStyle41"/>
-        </w:rPr>
-        <w:t>1</w:t>
-      </w:r>
-    </w:p>
-    <w:p>
-      <w:pPr>
-        <w:pStyle w:val="ParagraphStyle57"/>
-        <w:framePr w:w="4249" w:h="291" w:hRule="exact" w:wrap="none" w:vAnchor="page" w:hAnchor="margin" w:x="552" w:y="6580"/>
-        <w:rPr>
-          <w:rStyle w:val="FakeCharacterStyle"/>
-        </w:rPr>
-      </w:pPr>
-    </w:p>
-    <w:p>
-      <w:pPr>
-        <w:pStyle w:val="ParagraphStyle58"/>
-        <w:framePr w:w="4207" w:h="248" w:hRule="exact" w:wrap="none" w:vAnchor="page" w:hAnchor="margin" w:x="624" w:y="6608"/>
-        <w:rPr>
-          <w:rStyle w:val="CharacterStyle42"/>
-        </w:rPr>
-      </w:pPr>
-      <w:r>
-        <w:rPr>
-          <w:rStyle w:val="CharacterStyle42"/>
-        </w:rPr>
-        <w:t>Ασβεστοτσιμεντοκονίαμα πυκνότητας 1800 kg/m3</w:t>
-      </w:r>
-    </w:p>
-    <w:p>
-      <w:pPr>
-        <w:pStyle w:val="ParagraphStyle59"/>
-        <w:framePr w:w="1192" w:h="291" w:hRule="exact" w:wrap="none" w:vAnchor="page" w:hAnchor="margin" w:x="4846" w:y="6580"/>
-        <w:rPr>
-          <w:rStyle w:val="CharacterStyle43"/>
-        </w:rPr>
-      </w:pPr>
-      <w:r>
-        <w:rPr>
-          <w:rStyle w:val="CharacterStyle43"/>
-        </w:rPr>
-        <w:t>1.800</w:t>
-      </w:r>
-    </w:p>
-    <w:p>
-      <w:pPr>
-        <w:pStyle w:val="ParagraphStyle59"/>
-        <w:framePr w:w="1406" w:h="291" w:hRule="exact" w:wrap="none" w:vAnchor="page" w:hAnchor="margin" w:x="6083" w:y="6580"/>
-        <w:rPr>
-          <w:rStyle w:val="CharacterStyle43"/>
-        </w:rPr>
-      </w:pPr>
-      <w:r>
-        <w:rPr>
-          <w:rStyle w:val="CharacterStyle43"/>
-        </w:rPr>
-        <w:t>0,0200</w:t>
-      </w:r>
-    </w:p>
-    <w:p>
-      <w:pPr>
-        <w:pStyle w:val="ParagraphStyle59"/>
-        <w:framePr w:w="1361" w:h="291" w:hRule="exact" w:wrap="none" w:vAnchor="page" w:hAnchor="margin" w:x="7534" w:y="6580"/>
-        <w:rPr>
-          <w:rStyle w:val="CharacterStyle43"/>
-        </w:rPr>
-      </w:pPr>
-      <w:r>
-        <w:rPr>
-          <w:rStyle w:val="CharacterStyle43"/>
-        </w:rPr>
-        <w:t>0,8700</w:t>
-      </w:r>
-    </w:p>
-    <w:p>
-      <w:pPr>
-        <w:pStyle w:val="ParagraphStyle59"/>
-        <w:framePr w:w="1470" w:h="291" w:hRule="exact" w:wrap="none" w:vAnchor="page" w:hAnchor="margin" w:x="8939" w:y="6580"/>
-        <w:rPr>
-          <w:rStyle w:val="CharacterStyle43"/>
-        </w:rPr>
-      </w:pPr>
-      <w:r>
-        <w:rPr>
-          <w:rStyle w:val="CharacterStyle43"/>
-        </w:rPr>
-        <w:t>0,0230</w:t>
-      </w:r>
-    </w:p>
-    <w:p>
-      <w:pPr>
-        <w:pStyle w:val="ParagraphStyle55"/>
-        <w:framePr w:w="447" w:h="508" w:hRule="exact" w:wrap="none" w:vAnchor="page" w:hAnchor="margin" w:x="59" w:y="6871"/>
-        <w:rPr>
-          <w:rStyle w:val="FakeCharacterStyle"/>
-        </w:rPr>
-      </w:pPr>
-    </w:p>
-    <w:p>
-      <w:pPr>
-        <w:pStyle w:val="ParagraphStyle56"/>
-        <w:framePr w:w="479" w:h="493" w:hRule="exact" w:wrap="none" w:vAnchor="page" w:hAnchor="margin" w:x="29" w:y="6871"/>
-        <w:rPr>
-          <w:rStyle w:val="CharacterStyle41"/>
-        </w:rPr>
-      </w:pPr>
-      <w:r>
-        <w:rPr>
-          <w:rStyle w:val="CharacterStyle41"/>
-        </w:rPr>
-        <w:t>2</w:t>
-      </w:r>
-    </w:p>
-    <w:p>
-      <w:pPr>
-        <w:pStyle w:val="ParagraphStyle57"/>
-        <w:framePr w:w="4249" w:h="508" w:hRule="exact" w:wrap="none" w:vAnchor="page" w:hAnchor="margin" w:x="552" w:y="6871"/>
-        <w:rPr>
-          <w:rStyle w:val="FakeCharacterStyle"/>
-        </w:rPr>
-      </w:pPr>
-    </w:p>
-    <w:p>
-      <w:pPr>
-        <w:pStyle w:val="ParagraphStyle58"/>
-        <w:framePr w:w="4207" w:h="465" w:hRule="exact" w:wrap="none" w:vAnchor="page" w:hAnchor="margin" w:x="624" w:y="6899"/>
-        <w:rPr>
-          <w:rStyle w:val="CharacterStyle42"/>
-        </w:rPr>
-      </w:pPr>
-      <w:r>
-        <w:rPr>
-          <w:rStyle w:val="CharacterStyle42"/>
-        </w:rPr>
-        <w:t>Οπτοπλινθοδομή με διάτρητες οπτοπλίνθους πυκνότητας 1500 kg/m3</w:t>
-      </w:r>
-    </w:p>
-    <w:p>
-      <w:pPr>
-        <w:pStyle w:val="ParagraphStyle59"/>
-        <w:framePr w:w="1192" w:h="508" w:hRule="exact" w:wrap="none" w:vAnchor="page" w:hAnchor="margin" w:x="4846" w:y="6871"/>
-        <w:rPr>
-          <w:rStyle w:val="CharacterStyle43"/>
-        </w:rPr>
-      </w:pPr>
-      <w:r>
-        <w:rPr>
-          <w:rStyle w:val="CharacterStyle43"/>
-        </w:rPr>
-        <w:t>1.500</w:t>
-      </w:r>
-    </w:p>
-    <w:p>
-      <w:pPr>
-        <w:pStyle w:val="ParagraphStyle59"/>
-        <w:framePr w:w="1406" w:h="508" w:hRule="exact" w:wrap="none" w:vAnchor="page" w:hAnchor="margin" w:x="6083" w:y="6871"/>
-        <w:rPr>
-          <w:rStyle w:val="CharacterStyle43"/>
-        </w:rPr>
-      </w:pPr>
-      <w:r>
-        <w:rPr>
-          <w:rStyle w:val="CharacterStyle43"/>
-        </w:rPr>
-        <w:t>0,0600</w:t>
-      </w:r>
-    </w:p>
-    <w:p>
-      <w:pPr>
-        <w:pStyle w:val="ParagraphStyle59"/>
-        <w:framePr w:w="1361" w:h="508" w:hRule="exact" w:wrap="none" w:vAnchor="page" w:hAnchor="margin" w:x="7534" w:y="6871"/>
-        <w:rPr>
-          <w:rStyle w:val="CharacterStyle43"/>
-        </w:rPr>
-      </w:pPr>
-      <w:r>
-        <w:rPr>
-          <w:rStyle w:val="CharacterStyle43"/>
-        </w:rPr>
-        <w:t>0,5100</w:t>
-      </w:r>
-    </w:p>
-    <w:p>
-      <w:pPr>
-        <w:pStyle w:val="ParagraphStyle59"/>
-        <w:framePr w:w="1470" w:h="508" w:hRule="exact" w:wrap="none" w:vAnchor="page" w:hAnchor="margin" w:x="8939" w:y="6871"/>
-        <w:rPr>
-          <w:rStyle w:val="CharacterStyle43"/>
-        </w:rPr>
-      </w:pPr>
-      <w:r>
-        <w:rPr>
-          <w:rStyle w:val="CharacterStyle43"/>
-        </w:rPr>
-        <w:t>0,1176</w:t>
-      </w:r>
-    </w:p>
-    <w:p>
-      <w:pPr>
-        <w:pStyle w:val="ParagraphStyle55"/>
-        <w:framePr w:w="447" w:h="508" w:hRule="exact" w:wrap="none" w:vAnchor="page" w:hAnchor="margin" w:x="59" w:y="7380"/>
-        <w:rPr>
-          <w:rStyle w:val="FakeCharacterStyle"/>
-        </w:rPr>
-      </w:pPr>
-    </w:p>
-    <w:p>
-      <w:pPr>
-        <w:pStyle w:val="ParagraphStyle56"/>
-        <w:framePr w:w="479" w:h="493" w:hRule="exact" w:wrap="none" w:vAnchor="page" w:hAnchor="margin" w:x="29" w:y="7380"/>
-        <w:rPr>
-          <w:rStyle w:val="CharacterStyle41"/>
-        </w:rPr>
-      </w:pPr>
-      <w:r>
-        <w:rPr>
-          <w:rStyle w:val="CharacterStyle41"/>
-        </w:rPr>
-        <w:t>3</w:t>
-      </w:r>
-    </w:p>
-    <w:p>
-      <w:pPr>
-        <w:pStyle w:val="ParagraphStyle57"/>
-        <w:framePr w:w="4249" w:h="508" w:hRule="exact" w:wrap="none" w:vAnchor="page" w:hAnchor="margin" w:x="552" w:y="7380"/>
-        <w:rPr>
-          <w:rStyle w:val="FakeCharacterStyle"/>
-        </w:rPr>
-      </w:pPr>
-    </w:p>
-    <w:p>
-      <w:pPr>
-        <w:pStyle w:val="ParagraphStyle58"/>
-        <w:framePr w:w="4207" w:h="465" w:hRule="exact" w:wrap="none" w:vAnchor="page" w:hAnchor="margin" w:x="624" w:y="7408"/>
-        <w:rPr>
-          <w:rStyle w:val="CharacterStyle42"/>
-        </w:rPr>
-      </w:pPr>
-      <w:r>
-        <w:rPr>
-          <w:rStyle w:val="CharacterStyle42"/>
-        </w:rPr>
-        <w:t>Αφρώδης εξηλασμένη πολυστερίνη  με άνθρακα, σε πλάκες</w:t>
-      </w:r>
-    </w:p>
-    <w:p>
-      <w:pPr>
-        <w:pStyle w:val="ParagraphStyle59"/>
-        <w:framePr w:w="1192" w:h="508" w:hRule="exact" w:wrap="none" w:vAnchor="page" w:hAnchor="margin" w:x="4846" w:y="7380"/>
-        <w:rPr>
-          <w:rStyle w:val="CharacterStyle43"/>
-        </w:rPr>
-      </w:pPr>
-      <w:r>
-        <w:rPr>
-          <w:rStyle w:val="CharacterStyle43"/>
-        </w:rPr>
-        <w:t>0</w:t>
-      </w:r>
-    </w:p>
-    <w:p>
-      <w:pPr>
-        <w:pStyle w:val="ParagraphStyle59"/>
-        <w:framePr w:w="1406" w:h="508" w:hRule="exact" w:wrap="none" w:vAnchor="page" w:hAnchor="margin" w:x="6083" w:y="7380"/>
-        <w:rPr>
-          <w:rStyle w:val="CharacterStyle43"/>
-        </w:rPr>
-      </w:pPr>
-      <w:r>
-        <w:rPr>
-          <w:rStyle w:val="CharacterStyle43"/>
-        </w:rPr>
-        <w:t>0,0600</w:t>
-      </w:r>
-    </w:p>
-    <w:p>
-      <w:pPr>
-        <w:pStyle w:val="ParagraphStyle59"/>
-        <w:framePr w:w="1361" w:h="508" w:hRule="exact" w:wrap="none" w:vAnchor="page" w:hAnchor="margin" w:x="7534" w:y="7380"/>
-        <w:rPr>
-          <w:rStyle w:val="CharacterStyle43"/>
-        </w:rPr>
-      </w:pPr>
-      <w:r>
-        <w:rPr>
-          <w:rStyle w:val="CharacterStyle43"/>
-        </w:rPr>
-        <w:t>0,0310</w:t>
-      </w:r>
-    </w:p>
-    <w:p>
-      <w:pPr>
-        <w:pStyle w:val="ParagraphStyle59"/>
-        <w:framePr w:w="1470" w:h="508" w:hRule="exact" w:wrap="none" w:vAnchor="page" w:hAnchor="margin" w:x="8939" w:y="7380"/>
-        <w:rPr>
-          <w:rStyle w:val="CharacterStyle43"/>
-        </w:rPr>
-      </w:pPr>
-      <w:r>
-        <w:rPr>
-          <w:rStyle w:val="CharacterStyle43"/>
-        </w:rPr>
-        <w:t>1,9355</w:t>
-      </w:r>
-    </w:p>
-    <w:p>
-      <w:pPr>
-        <w:pStyle w:val="ParagraphStyle55"/>
-        <w:framePr w:w="447" w:h="508" w:hRule="exact" w:wrap="none" w:vAnchor="page" w:hAnchor="margin" w:x="59" w:y="7888"/>
-        <w:rPr>
-          <w:rStyle w:val="FakeCharacterStyle"/>
-        </w:rPr>
-      </w:pPr>
-    </w:p>
-    <w:p>
-      <w:pPr>
-        <w:pStyle w:val="ParagraphStyle56"/>
-        <w:framePr w:w="479" w:h="493" w:hRule="exact" w:wrap="none" w:vAnchor="page" w:hAnchor="margin" w:x="29" w:y="7888"/>
-        <w:rPr>
-          <w:rStyle w:val="CharacterStyle41"/>
-        </w:rPr>
-      </w:pPr>
-      <w:r>
-        <w:rPr>
-          <w:rStyle w:val="CharacterStyle41"/>
-        </w:rPr>
-        <w:t>4</w:t>
-      </w:r>
-    </w:p>
-    <w:p>
-      <w:pPr>
-        <w:pStyle w:val="ParagraphStyle57"/>
-        <w:framePr w:w="4249" w:h="508" w:hRule="exact" w:wrap="none" w:vAnchor="page" w:hAnchor="margin" w:x="552" w:y="7888"/>
-        <w:rPr>
-          <w:rStyle w:val="FakeCharacterStyle"/>
-        </w:rPr>
-      </w:pPr>
-    </w:p>
-    <w:p>
-      <w:pPr>
-        <w:pStyle w:val="ParagraphStyle58"/>
-        <w:framePr w:w="4207" w:h="465" w:hRule="exact" w:wrap="none" w:vAnchor="page" w:hAnchor="margin" w:x="624" w:y="7916"/>
-        <w:rPr>
-          <w:rStyle w:val="CharacterStyle42"/>
-        </w:rPr>
-      </w:pPr>
-      <w:r>
-        <w:rPr>
-          <w:rStyle w:val="CharacterStyle42"/>
-        </w:rPr>
-        <w:t>Οπτοπλινθοδομή με διάτρητες οπτοπλίνθους πυκνότητας 1500 kg/m3</w:t>
-      </w:r>
-    </w:p>
-    <w:p>
-      <w:pPr>
-        <w:pStyle w:val="ParagraphStyle59"/>
-        <w:framePr w:w="1192" w:h="508" w:hRule="exact" w:wrap="none" w:vAnchor="page" w:hAnchor="margin" w:x="4846" w:y="7888"/>
-        <w:rPr>
-          <w:rStyle w:val="CharacterStyle43"/>
-        </w:rPr>
-      </w:pPr>
-      <w:r>
-        <w:rPr>
-          <w:rStyle w:val="CharacterStyle43"/>
-        </w:rPr>
-        <w:t>1.500</w:t>
-      </w:r>
-    </w:p>
-    <w:p>
-      <w:pPr>
-        <w:pStyle w:val="ParagraphStyle59"/>
-        <w:framePr w:w="1406" w:h="508" w:hRule="exact" w:wrap="none" w:vAnchor="page" w:hAnchor="margin" w:x="6083" w:y="7888"/>
-        <w:rPr>
-          <w:rStyle w:val="CharacterStyle43"/>
-        </w:rPr>
-      </w:pPr>
-      <w:r>
-        <w:rPr>
-          <w:rStyle w:val="CharacterStyle43"/>
-        </w:rPr>
-        <w:t>0,0900</w:t>
-      </w:r>
-    </w:p>
-    <w:p>
-      <w:pPr>
-        <w:pStyle w:val="ParagraphStyle59"/>
-        <w:framePr w:w="1361" w:h="508" w:hRule="exact" w:wrap="none" w:vAnchor="page" w:hAnchor="margin" w:x="7534" w:y="7888"/>
-        <w:rPr>
-          <w:rStyle w:val="CharacterStyle43"/>
-        </w:rPr>
-      </w:pPr>
-      <w:r>
-        <w:rPr>
-          <w:rStyle w:val="CharacterStyle43"/>
-        </w:rPr>
-        <w:t>0,5100</w:t>
-      </w:r>
-    </w:p>
-    <w:p>
-      <w:pPr>
-        <w:pStyle w:val="ParagraphStyle59"/>
-        <w:framePr w:w="1470" w:h="508" w:hRule="exact" w:wrap="none" w:vAnchor="page" w:hAnchor="margin" w:x="8939" w:y="7888"/>
-        <w:rPr>
-          <w:rStyle w:val="CharacterStyle43"/>
-        </w:rPr>
-      </w:pPr>
-      <w:r>
-        <w:rPr>
-          <w:rStyle w:val="CharacterStyle43"/>
-        </w:rPr>
-        <w:t>0,1765</w:t>
-      </w:r>
-    </w:p>
-    <w:p>
-      <w:pPr>
-        <w:pStyle w:val="ParagraphStyle55"/>
-        <w:framePr w:w="447" w:h="291" w:hRule="exact" w:wrap="none" w:vAnchor="page" w:hAnchor="margin" w:x="59" w:y="8396"/>
-        <w:rPr>
-          <w:rStyle w:val="FakeCharacterStyle"/>
-        </w:rPr>
-      </w:pPr>
-    </w:p>
-    <w:p>
-      <w:pPr>
-        <w:pStyle w:val="ParagraphStyle56"/>
-        <w:framePr w:w="479" w:h="276" w:hRule="exact" w:wrap="none" w:vAnchor="page" w:hAnchor="margin" w:x="29" w:y="8396"/>
-        <w:rPr>
-          <w:rStyle w:val="CharacterStyle41"/>
-        </w:rPr>
-      </w:pPr>
-      <w:r>
-        <w:rPr>
-          <w:rStyle w:val="CharacterStyle41"/>
-        </w:rPr>
-        <w:t>5</w:t>
-      </w:r>
-    </w:p>
-    <w:p>
-      <w:pPr>
-        <w:pStyle w:val="ParagraphStyle57"/>
-        <w:framePr w:w="4249" w:h="291" w:hRule="exact" w:wrap="none" w:vAnchor="page" w:hAnchor="margin" w:x="552" w:y="8396"/>
-        <w:rPr>
-          <w:rStyle w:val="FakeCharacterStyle"/>
-        </w:rPr>
-      </w:pPr>
-    </w:p>
-    <w:p>
-      <w:pPr>
-        <w:pStyle w:val="ParagraphStyle58"/>
-        <w:framePr w:w="4207" w:h="248" w:hRule="exact" w:wrap="none" w:vAnchor="page" w:hAnchor="margin" w:x="624" w:y="8424"/>
-        <w:rPr>
-          <w:rStyle w:val="CharacterStyle42"/>
-        </w:rPr>
-      </w:pPr>
-      <w:r>
-        <w:rPr>
-          <w:rStyle w:val="CharacterStyle42"/>
-        </w:rPr>
-        <w:t>Ασβεστοτσιμεντοκονίαμα πυκνότητας 1800 kg/m3</w:t>
-      </w:r>
-    </w:p>
-    <w:p>
-      <w:pPr>
-        <w:pStyle w:val="ParagraphStyle59"/>
-        <w:framePr w:w="1192" w:h="291" w:hRule="exact" w:wrap="none" w:vAnchor="page" w:hAnchor="margin" w:x="4846" w:y="8396"/>
-        <w:rPr>
-          <w:rStyle w:val="CharacterStyle43"/>
-        </w:rPr>
-      </w:pPr>
-      <w:r>
-        <w:rPr>
-          <w:rStyle w:val="CharacterStyle43"/>
-        </w:rPr>
-        <w:t>1.800</w:t>
-      </w:r>
-    </w:p>
-    <w:p>
-      <w:pPr>
-        <w:pStyle w:val="ParagraphStyle59"/>
-        <w:framePr w:w="1406" w:h="291" w:hRule="exact" w:wrap="none" w:vAnchor="page" w:hAnchor="margin" w:x="6083" w:y="8396"/>
-        <w:rPr>
-          <w:rStyle w:val="CharacterStyle43"/>
-        </w:rPr>
-      </w:pPr>
-      <w:r>
-        <w:rPr>
-          <w:rStyle w:val="CharacterStyle43"/>
-        </w:rPr>
-        <w:t>0,0200</w:t>
-      </w:r>
-    </w:p>
-    <w:p>
-      <w:pPr>
-        <w:pStyle w:val="ParagraphStyle59"/>
-        <w:framePr w:w="1361" w:h="291" w:hRule="exact" w:wrap="none" w:vAnchor="page" w:hAnchor="margin" w:x="7534" w:y="8396"/>
-        <w:rPr>
-          <w:rStyle w:val="CharacterStyle43"/>
-        </w:rPr>
-      </w:pPr>
-      <w:r>
-        <w:rPr>
-          <w:rStyle w:val="CharacterStyle43"/>
-        </w:rPr>
-        <w:t>0,8700</w:t>
-      </w:r>
-    </w:p>
-    <w:p>
-      <w:pPr>
-        <w:pStyle w:val="ParagraphStyle59"/>
-        <w:framePr w:w="1470" w:h="291" w:hRule="exact" w:wrap="none" w:vAnchor="page" w:hAnchor="margin" w:x="8939" w:y="8396"/>
-        <w:rPr>
-          <w:rStyle w:val="CharacterStyle43"/>
-        </w:rPr>
-      </w:pPr>
-      <w:r>
-        <w:rPr>
-          <w:rStyle w:val="CharacterStyle43"/>
-        </w:rPr>
-        <w:t>0,0230</w:t>
-      </w:r>
-    </w:p>
-    <w:p>
-      <w:pPr>
-        <w:pStyle w:val="ParagraphStyle60"/>
-        <w:framePr w:w="6023" w:h="288" w:hRule="exact" w:wrap="none" w:vAnchor="page" w:hAnchor="margin" w:x="14" w:y="8689"/>
-        <w:rPr>
-          <w:rStyle w:val="FakeCharacterStyle"/>
-        </w:rPr>
-      </w:pPr>
-    </w:p>
-    <w:p>
-      <w:pPr>
-        <w:pStyle w:val="ParagraphStyle61"/>
-        <w:framePr w:w="6025" w:h="288" w:hRule="exact" w:wrap="none" w:vAnchor="page" w:hAnchor="margin" w:x="14" w:y="8689"/>
-        <w:rPr>
-          <w:rStyle w:val="CharacterStyle44"/>
-        </w:rPr>
-      </w:pPr>
-      <w:r>
-        <w:rPr>
-          <w:rStyle w:val="CharacterStyle44"/>
-        </w:rPr>
-        <w:t>Σd =</w:t>
-      </w:r>
-    </w:p>
-    <w:p>
-      <w:pPr>
-        <w:pStyle w:val="ParagraphStyle62"/>
-        <w:framePr w:w="1406" w:h="288" w:hRule="exact" w:wrap="none" w:vAnchor="page" w:hAnchor="margin" w:x="6083" w:y="8689"/>
-        <w:rPr>
-          <w:rStyle w:val="CharacterStyle45"/>
-        </w:rPr>
-      </w:pPr>
-      <w:r>
-        <w:rPr>
-          <w:rStyle w:val="CharacterStyle45"/>
-        </w:rPr>
-        <w:t>0,2500</w:t>
-      </w:r>
-    </w:p>
-    <w:p>
-      <w:pPr>
-        <w:pStyle w:val="ParagraphStyle63"/>
-        <w:framePr w:w="1040" w:h="288" w:hRule="exact" w:wrap="none" w:vAnchor="page" w:hAnchor="margin" w:x="7534" w:y="8689"/>
-        <w:rPr>
-          <w:rStyle w:val="CharacterStyle46"/>
-        </w:rPr>
-      </w:pPr>
-      <w:r>
-        <w:rPr>
-          <w:rStyle w:val="CharacterStyle46"/>
-        </w:rPr>
-        <w:t>R</w:t>
-      </w:r>
-    </w:p>
-    <w:p>
-      <w:pPr>
-        <w:pStyle w:val="ParagraphStyle64"/>
-        <w:framePr w:w="201" w:h="260" w:hRule="exact" w:wrap="none" w:vAnchor="page" w:hAnchor="margin" w:x="8573" w:y="8689"/>
-        <w:rPr>
-          <w:rStyle w:val="CharacterStyle47"/>
-        </w:rPr>
-      </w:pPr>
-      <w:r>
-        <w:rPr>
-          <w:rStyle w:val="CharacterStyle47"/>
-        </w:rPr>
-        <w:t>Λ</w:t>
-      </w:r>
-    </w:p>
-    <w:p>
-      <w:pPr>
-        <w:pStyle w:val="ParagraphStyle65"/>
-        <w:framePr w:w="120" w:h="288" w:hRule="exact" w:wrap="none" w:vAnchor="page" w:hAnchor="margin" w:x="8774" w:y="8689"/>
-        <w:rPr>
-          <w:rStyle w:val="CharacterStyle48"/>
-        </w:rPr>
-      </w:pPr>
-      <w:r>
-        <w:rPr>
-          <w:rStyle w:val="CharacterStyle48"/>
-        </w:rPr>
-        <w:t>=</w:t>
-      </w:r>
-    </w:p>
-    <w:p>
-      <w:pPr>
-        <w:pStyle w:val="ParagraphStyle62"/>
-        <w:framePr w:w="1470" w:h="288" w:hRule="exact" w:wrap="none" w:vAnchor="page" w:hAnchor="margin" w:x="8939" w:y="8689"/>
-        <w:rPr>
-          <w:rStyle w:val="CharacterStyle45"/>
-        </w:rPr>
-      </w:pPr>
-      <w:r>
-        <w:rPr>
-          <w:rStyle w:val="CharacterStyle45"/>
-        </w:rPr>
-        <w:t>2,2756</w:t>
-      </w:r>
-    </w:p>
-    <w:p>
-      <w:pPr>
-        <w:pStyle w:val="ParagraphStyle66"/>
-        <w:framePr w:w="30" w:h="3931" w:hRule="exact" w:wrap="none" w:vAnchor="page" w:hAnchor="margin" w:x="9692" w:y="8977"/>
-        <w:rPr>
-          <w:rStyle w:val="FakeCharacterStyle"/>
-        </w:rPr>
-      </w:pPr>
-      <w:r>
-        <w:rPr>
-          <w:noProof/>
-        </w:rPr>
-        <w:drawing>
-          <wp:inline distT="0" distB="0" distL="0" distR="0" wp14:anchorId="75AA21A2" wp14:editId="1AD939CB">
-            <wp:extent cx="19050" cy="2495550"/>
-            <wp:effectExtent l="0" t="0" r="0" b="0"/>
-            <wp:docPr id="2" name="Picture 2"/>
-            <wp:cNvGraphicFramePr/>
-            <a:graphic xmlns:a="http://schemas.openxmlformats.org/drawingml/2006/main">
-              <a:graphicData uri="http://schemas.openxmlformats.org/drawingml/2006/picture">
-                <pic:pic xmlns:pic="http://schemas.openxmlformats.org/drawingml/2006/picture">
-                  <pic:nvPicPr>
-                    <pic:cNvPr id="2" name="Picture 2"/>
-                    <pic:cNvPicPr/>
-                  </pic:nvPicPr>
-                  <pic:blipFill>
-                    <a:blip r:embed="rId4"/>
-                    <a:stretch>
-                      <a:fillRect/>
-                    </a:stretch>
-                  </pic:blipFill>
-                  <pic:spPr>
-                    <a:xfrm>
-                      <a:off x="0" y="0"/>
-                      <a:ext cx="19050" cy="2495550"/>
-                    </a:xfrm>
-                    <a:prstGeom prst="rect">
-                      <a:avLst/>
-                    </a:prstGeom>
-                    <a:noFill/>
-                  </pic:spPr>
-                </pic:pic>
-              </a:graphicData>
-            </a:graphic>
-          </wp:inline>
-        </w:drawing>
-      </w:r>
-    </w:p>
-    <w:p>
-      <w:pPr>
-        <w:pStyle w:val="ParagraphStyle67"/>
-        <w:framePr w:w="6018" w:h="273" w:hRule="exact" w:wrap="none" w:vAnchor="page" w:hAnchor="margin" w:x="14" w:y="9235"/>
-        <w:rPr>
-          <w:rStyle w:val="CharacterStyle49"/>
-        </w:rPr>
-      </w:pPr>
-      <w:r>
-        <w:rPr>
-          <w:rStyle w:val="CharacterStyle49"/>
-        </w:rPr>
-        <w:t>3. ΥΠΟΛΟΓΙΣΜΟΣ ΣΥΝΤΕΛΕΣΤΗ ΘΕΡΜΟΠΕΡΑΤΟΤΗΤΑΣ (U):</w:t>
-      </w:r>
-    </w:p>
-    <w:p>
-      <w:pPr>
-        <w:pStyle w:val="ParagraphStyle67"/>
-        <w:framePr w:w="2781" w:h="273" w:hRule="exact" w:wrap="none" w:vAnchor="page" w:hAnchor="margin" w:x="6104" w:y="9235"/>
-        <w:rPr>
-          <w:rStyle w:val="CharacterStyle49"/>
-        </w:rPr>
-      </w:pPr>
-    </w:p>
-    <w:p>
-      <w:pPr>
-        <w:pStyle w:val="ParagraphStyle68"/>
-        <w:framePr w:w="461" w:h="288" w:hRule="exact" w:wrap="none" w:vAnchor="page" w:hAnchor="margin" w:x="59" w:y="9594"/>
-        <w:rPr>
-          <w:rStyle w:val="CharacterStyle50"/>
-        </w:rPr>
-      </w:pPr>
-    </w:p>
-    <w:p>
-      <w:pPr>
-        <w:pStyle w:val="ParagraphStyle69"/>
-        <w:framePr w:w="8331" w:h="288" w:hRule="exact" w:wrap="none" w:vAnchor="page" w:hAnchor="margin" w:x="565" w:y="9594"/>
-        <w:rPr>
-          <w:rStyle w:val="FakeCharacterStyle"/>
-        </w:rPr>
-      </w:pPr>
-    </w:p>
-    <w:p>
-      <w:pPr>
-        <w:pStyle w:val="ParagraphStyle70"/>
-        <w:framePr w:w="5479" w:h="288" w:hRule="exact" w:wrap="none" w:vAnchor="page" w:hAnchor="margin" w:x="565" w:y="9594"/>
-        <w:rPr>
-          <w:rStyle w:val="FakeCharacterStyle"/>
-        </w:rPr>
-      </w:pPr>
-    </w:p>
-    <w:p>
-      <w:pPr>
-        <w:pStyle w:val="ParagraphStyle71"/>
-        <w:framePr w:w="5365" w:h="244" w:hRule="exact" w:wrap="none" w:vAnchor="page" w:hAnchor="margin" w:x="637" w:y="9623"/>
-        <w:rPr>
-          <w:rStyle w:val="CharacterStyle51"/>
-        </w:rPr>
-      </w:pPr>
-      <w:r>
-        <w:rPr>
-          <w:rStyle w:val="CharacterStyle51"/>
-        </w:rPr>
-        <w:t>ΑΝΤΙΣΤΑΣΕΙΣ ΘΕΡΜΙΚΗΣ ΜΕΤΑΒΑΣΗΣ</w:t>
-      </w:r>
-    </w:p>
-    <w:p>
-      <w:pPr>
-        <w:pStyle w:val="ParagraphStyle70"/>
-        <w:framePr w:w="1404" w:h="288" w:hRule="exact" w:wrap="none" w:vAnchor="page" w:hAnchor="margin" w:x="6089" w:y="9594"/>
-        <w:rPr>
-          <w:rStyle w:val="FakeCharacterStyle"/>
-        </w:rPr>
-      </w:pPr>
-    </w:p>
-    <w:p>
-      <w:pPr>
-        <w:pStyle w:val="ParagraphStyle71"/>
-        <w:framePr w:w="1290" w:h="244" w:hRule="exact" w:wrap="none" w:vAnchor="page" w:hAnchor="margin" w:x="6161" w:y="9623"/>
-        <w:rPr>
-          <w:rStyle w:val="CharacterStyle51"/>
-        </w:rPr>
-      </w:pPr>
-      <w:r>
-        <w:rPr>
-          <w:rStyle w:val="CharacterStyle51"/>
-        </w:rPr>
-        <w:t>Ri (εσωτερ.)</w:t>
-      </w:r>
-    </w:p>
-    <w:p>
-      <w:pPr>
-        <w:pStyle w:val="ParagraphStyle70"/>
-        <w:framePr w:w="1359" w:h="288" w:hRule="exact" w:wrap="none" w:vAnchor="page" w:hAnchor="margin" w:x="7538" w:y="9594"/>
-        <w:rPr>
-          <w:rStyle w:val="FakeCharacterStyle"/>
-        </w:rPr>
-      </w:pPr>
-    </w:p>
-    <w:p>
-      <w:pPr>
-        <w:pStyle w:val="ParagraphStyle71"/>
-        <w:framePr w:w="1245" w:h="244" w:hRule="exact" w:wrap="none" w:vAnchor="page" w:hAnchor="margin" w:x="7610" w:y="9623"/>
-        <w:rPr>
-          <w:rStyle w:val="CharacterStyle51"/>
-        </w:rPr>
-      </w:pPr>
-      <w:r>
-        <w:rPr>
-          <w:rStyle w:val="CharacterStyle51"/>
-        </w:rPr>
-        <w:t>Ra (εξωτερ.)</w:t>
-      </w:r>
-    </w:p>
-    <w:p>
-      <w:pPr>
-        <w:pStyle w:val="ParagraphStyle72"/>
-        <w:framePr w:w="461" w:h="2310" w:hRule="exact" w:wrap="none" w:vAnchor="page" w:hAnchor="margin" w:x="59" w:y="9882"/>
-        <w:rPr>
-          <w:rStyle w:val="CharacterStyle52"/>
-        </w:rPr>
-      </w:pPr>
-      <w:r>
-        <w:rPr>
-          <w:rStyle w:val="CharacterStyle52"/>
-        </w:rPr>
-        <w:t>Δομικό στοιχείο</w:t>
-      </w:r>
-    </w:p>
-    <w:p>
-      <w:pPr>
-        <w:pStyle w:val="ParagraphStyle73"/>
-        <w:framePr w:w="8331" w:h="2310" w:hRule="exact" w:wrap="none" w:vAnchor="page" w:hAnchor="margin" w:x="565" w:y="9882"/>
-        <w:rPr>
-          <w:rStyle w:val="FakeCharacterStyle"/>
-        </w:rPr>
-      </w:pPr>
-    </w:p>
-    <w:p>
-      <w:pPr>
-        <w:pStyle w:val="ParagraphStyle74"/>
-        <w:framePr w:w="5479" w:h="288" w:hRule="exact" w:wrap="none" w:vAnchor="page" w:hAnchor="margin" w:x="565" w:y="9882"/>
-        <w:rPr>
-          <w:rStyle w:val="FakeCharacterStyle"/>
-        </w:rPr>
-      </w:pPr>
-    </w:p>
-    <w:p>
-      <w:pPr>
-        <w:pStyle w:val="ParagraphStyle75"/>
-        <w:framePr w:w="5365" w:h="259" w:hRule="exact" w:wrap="none" w:vAnchor="page" w:hAnchor="margin" w:x="637" w:y="9896"/>
-        <w:rPr>
-          <w:rStyle w:val="CharacterStyle53"/>
-        </w:rPr>
-      </w:pPr>
-      <w:r>
-        <w:rPr>
-          <w:rStyle w:val="CharacterStyle53"/>
-        </w:rPr>
-        <w:t>Εξωτερικοί τοίχοι και παράθυρα (προς εξωτ. αέρα)</w:t>
-      </w:r>
-    </w:p>
-    <w:p>
-      <w:pPr>
-        <w:pStyle w:val="ParagraphStyle76"/>
-        <w:framePr w:w="1404" w:h="288" w:hRule="exact" w:wrap="none" w:vAnchor="page" w:hAnchor="margin" w:x="6089" w:y="9882"/>
-        <w:rPr>
-          <w:rStyle w:val="FakeCharacterStyle"/>
-        </w:rPr>
-      </w:pPr>
-    </w:p>
-    <w:p>
-      <w:pPr>
-        <w:pStyle w:val="ParagraphStyle77"/>
-        <w:framePr w:w="1290" w:h="259" w:hRule="exact" w:wrap="none" w:vAnchor="page" w:hAnchor="margin" w:x="6161" w:y="9896"/>
-        <w:rPr>
-          <w:rStyle w:val="CharacterStyle54"/>
-        </w:rPr>
-      </w:pPr>
-      <w:r>
-        <w:rPr>
-          <w:rStyle w:val="CharacterStyle54"/>
-        </w:rPr>
-        <w:t>0,130</w:t>
-      </w:r>
-    </w:p>
-    <w:p>
-      <w:pPr>
-        <w:pStyle w:val="ParagraphStyle76"/>
-        <w:framePr w:w="1359" w:h="288" w:hRule="exact" w:wrap="none" w:vAnchor="page" w:hAnchor="margin" w:x="7538" w:y="9882"/>
-        <w:rPr>
-          <w:rStyle w:val="FakeCharacterStyle"/>
-        </w:rPr>
-      </w:pPr>
-    </w:p>
-    <w:p>
-      <w:pPr>
-        <w:pStyle w:val="ParagraphStyle77"/>
-        <w:framePr w:w="1245" w:h="259" w:hRule="exact" w:wrap="none" w:vAnchor="page" w:hAnchor="margin" w:x="7610" w:y="9896"/>
-        <w:rPr>
-          <w:rStyle w:val="CharacterStyle54"/>
-        </w:rPr>
-      </w:pPr>
-      <w:r>
-        <w:rPr>
-          <w:rStyle w:val="CharacterStyle54"/>
-        </w:rPr>
-        <w:t>0,040</w:t>
-      </w:r>
-    </w:p>
-    <w:p>
-      <w:pPr>
-        <w:pStyle w:val="ParagraphStyle78"/>
-        <w:framePr w:w="5479" w:h="288" w:hRule="exact" w:wrap="none" w:vAnchor="page" w:hAnchor="margin" w:x="565" w:y="10170"/>
-        <w:rPr>
-          <w:rStyle w:val="FakeCharacterStyle"/>
-        </w:rPr>
-      </w:pPr>
-    </w:p>
-    <w:p>
-      <w:pPr>
-        <w:pStyle w:val="ParagraphStyle79"/>
-        <w:framePr w:w="5365" w:h="274" w:hRule="exact" w:wrap="none" w:vAnchor="page" w:hAnchor="margin" w:x="637" w:y="10184"/>
-        <w:rPr>
-          <w:rStyle w:val="CharacterStyle55"/>
-        </w:rPr>
-      </w:pPr>
-      <w:r>
-        <w:rPr>
-          <w:rStyle w:val="CharacterStyle55"/>
-        </w:rPr>
-        <w:t>Τοίχος που συνορεύει με μη θερμαινόμενο χώρο</w:t>
-      </w:r>
-    </w:p>
-    <w:p>
-      <w:pPr>
-        <w:pStyle w:val="ParagraphStyle80"/>
-        <w:framePr w:w="1404" w:h="288" w:hRule="exact" w:wrap="none" w:vAnchor="page" w:hAnchor="margin" w:x="6089" w:y="10170"/>
-        <w:rPr>
-          <w:rStyle w:val="FakeCharacterStyle"/>
-        </w:rPr>
-      </w:pPr>
-    </w:p>
-    <w:p>
-      <w:pPr>
-        <w:pStyle w:val="ParagraphStyle81"/>
-        <w:framePr w:w="1290" w:h="274" w:hRule="exact" w:wrap="none" w:vAnchor="page" w:hAnchor="margin" w:x="6161" w:y="10184"/>
-        <w:rPr>
-          <w:rStyle w:val="CharacterStyle56"/>
-        </w:rPr>
-      </w:pPr>
-      <w:r>
-        <w:rPr>
-          <w:rStyle w:val="CharacterStyle56"/>
-        </w:rPr>
-        <w:t>0,130</w:t>
-      </w:r>
-    </w:p>
-    <w:p>
-      <w:pPr>
-        <w:pStyle w:val="ParagraphStyle80"/>
-        <w:framePr w:w="1359" w:h="288" w:hRule="exact" w:wrap="none" w:vAnchor="page" w:hAnchor="margin" w:x="7538" w:y="10170"/>
-        <w:rPr>
-          <w:rStyle w:val="FakeCharacterStyle"/>
-        </w:rPr>
-      </w:pPr>
-    </w:p>
-    <w:p>
-      <w:pPr>
-        <w:pStyle w:val="ParagraphStyle81"/>
-        <w:framePr w:w="1245" w:h="274" w:hRule="exact" w:wrap="none" w:vAnchor="page" w:hAnchor="margin" w:x="7610" w:y="10184"/>
-        <w:rPr>
-          <w:rStyle w:val="CharacterStyle56"/>
-        </w:rPr>
-      </w:pPr>
-      <w:r>
-        <w:rPr>
-          <w:rStyle w:val="CharacterStyle56"/>
-        </w:rPr>
-        <w:t>0,130</w:t>
-      </w:r>
-    </w:p>
-    <w:p>
-      <w:pPr>
-        <w:pStyle w:val="ParagraphStyle82"/>
-        <w:framePr w:w="5479" w:h="288" w:hRule="exact" w:wrap="none" w:vAnchor="page" w:hAnchor="margin" w:x="565" w:y="10458"/>
-        <w:rPr>
-          <w:rStyle w:val="FakeCharacterStyle"/>
-        </w:rPr>
-      </w:pPr>
-    </w:p>
-    <w:p>
-      <w:pPr>
-        <w:pStyle w:val="ParagraphStyle83"/>
-        <w:framePr w:w="5365" w:h="259" w:hRule="exact" w:wrap="none" w:vAnchor="page" w:hAnchor="margin" w:x="637" w:y="10487"/>
-        <w:rPr>
-          <w:rStyle w:val="CharacterStyle57"/>
-        </w:rPr>
-      </w:pPr>
-      <w:r>
-        <w:rPr>
-          <w:rStyle w:val="CharacterStyle57"/>
-        </w:rPr>
-        <w:t>Τοίχος σε επαφή με το έδαφος</w:t>
-      </w:r>
-    </w:p>
-    <w:p>
-      <w:pPr>
-        <w:pStyle w:val="ParagraphStyle84"/>
-        <w:framePr w:w="1404" w:h="288" w:hRule="exact" w:wrap="none" w:vAnchor="page" w:hAnchor="margin" w:x="6089" w:y="10458"/>
-        <w:rPr>
-          <w:rStyle w:val="FakeCharacterStyle"/>
-        </w:rPr>
-      </w:pPr>
-    </w:p>
-    <w:p>
-      <w:pPr>
-        <w:pStyle w:val="ParagraphStyle85"/>
-        <w:framePr w:w="1290" w:h="259" w:hRule="exact" w:wrap="none" w:vAnchor="page" w:hAnchor="margin" w:x="6161" w:y="10487"/>
-        <w:rPr>
-          <w:rStyle w:val="CharacterStyle58"/>
-        </w:rPr>
-      </w:pPr>
-      <w:r>
-        <w:rPr>
-          <w:rStyle w:val="CharacterStyle58"/>
-        </w:rPr>
-        <w:t>0,130</w:t>
-      </w:r>
-    </w:p>
-    <w:p>
-      <w:pPr>
-        <w:pStyle w:val="ParagraphStyle84"/>
-        <w:framePr w:w="1359" w:h="288" w:hRule="exact" w:wrap="none" w:vAnchor="page" w:hAnchor="margin" w:x="7538" w:y="10458"/>
-        <w:rPr>
-          <w:rStyle w:val="FakeCharacterStyle"/>
-        </w:rPr>
-      </w:pPr>
-    </w:p>
-    <w:p>
-      <w:pPr>
-        <w:pStyle w:val="ParagraphStyle85"/>
-        <w:framePr w:w="1245" w:h="259" w:hRule="exact" w:wrap="none" w:vAnchor="page" w:hAnchor="margin" w:x="7610" w:y="10487"/>
-        <w:rPr>
-          <w:rStyle w:val="CharacterStyle58"/>
-        </w:rPr>
-      </w:pPr>
-      <w:r>
-        <w:rPr>
-          <w:rStyle w:val="CharacterStyle58"/>
-        </w:rPr>
-        <w:t>0,000</w:t>
-      </w:r>
-    </w:p>
-    <w:p>
-      <w:pPr>
-        <w:pStyle w:val="ParagraphStyle82"/>
-        <w:framePr w:w="5479" w:h="288" w:hRule="exact" w:wrap="none" w:vAnchor="page" w:hAnchor="margin" w:x="565" w:y="10746"/>
-        <w:rPr>
-          <w:rStyle w:val="FakeCharacterStyle"/>
-        </w:rPr>
-      </w:pPr>
-    </w:p>
-    <w:p>
-      <w:pPr>
-        <w:pStyle w:val="ParagraphStyle83"/>
-        <w:framePr w:w="5365" w:h="259" w:hRule="exact" w:wrap="none" w:vAnchor="page" w:hAnchor="margin" w:x="637" w:y="10775"/>
-        <w:rPr>
-          <w:rStyle w:val="CharacterStyle57"/>
-        </w:rPr>
-      </w:pPr>
-      <w:r>
-        <w:rPr>
-          <w:rStyle w:val="CharacterStyle57"/>
-        </w:rPr>
-        <w:t>Στέγες, δώματα (ανερχόμενη ροή θερμότητας)</w:t>
-      </w:r>
-    </w:p>
-    <w:p>
-      <w:pPr>
-        <w:pStyle w:val="ParagraphStyle84"/>
-        <w:framePr w:w="1404" w:h="288" w:hRule="exact" w:wrap="none" w:vAnchor="page" w:hAnchor="margin" w:x="6089" w:y="10746"/>
-        <w:rPr>
-          <w:rStyle w:val="FakeCharacterStyle"/>
-        </w:rPr>
-      </w:pPr>
-    </w:p>
-    <w:p>
-      <w:pPr>
-        <w:pStyle w:val="ParagraphStyle85"/>
-        <w:framePr w:w="1290" w:h="259" w:hRule="exact" w:wrap="none" w:vAnchor="page" w:hAnchor="margin" w:x="6161" w:y="10775"/>
-        <w:rPr>
-          <w:rStyle w:val="CharacterStyle58"/>
-        </w:rPr>
-      </w:pPr>
-      <w:r>
-        <w:rPr>
-          <w:rStyle w:val="CharacterStyle58"/>
-        </w:rPr>
-        <w:t>0,100</w:t>
-      </w:r>
-    </w:p>
-    <w:p>
-      <w:pPr>
-        <w:pStyle w:val="ParagraphStyle84"/>
-        <w:framePr w:w="1359" w:h="288" w:hRule="exact" w:wrap="none" w:vAnchor="page" w:hAnchor="margin" w:x="7538" w:y="10746"/>
-        <w:rPr>
-          <w:rStyle w:val="FakeCharacterStyle"/>
-        </w:rPr>
-      </w:pPr>
-    </w:p>
-    <w:p>
-      <w:pPr>
-        <w:pStyle w:val="ParagraphStyle85"/>
-        <w:framePr w:w="1245" w:h="259" w:hRule="exact" w:wrap="none" w:vAnchor="page" w:hAnchor="margin" w:x="7610" w:y="10775"/>
-        <w:rPr>
-          <w:rStyle w:val="CharacterStyle58"/>
-        </w:rPr>
-      </w:pPr>
-      <w:r>
-        <w:rPr>
-          <w:rStyle w:val="CharacterStyle58"/>
-        </w:rPr>
-        <w:t>0,040</w:t>
-      </w:r>
-    </w:p>
-    <w:p>
-      <w:pPr>
-        <w:pStyle w:val="ParagraphStyle82"/>
-        <w:framePr w:w="5479" w:h="288" w:hRule="exact" w:wrap="none" w:vAnchor="page" w:hAnchor="margin" w:x="565" w:y="11034"/>
-        <w:rPr>
-          <w:rStyle w:val="FakeCharacterStyle"/>
-        </w:rPr>
-      </w:pPr>
-    </w:p>
-    <w:p>
-      <w:pPr>
-        <w:pStyle w:val="ParagraphStyle83"/>
-        <w:framePr w:w="5365" w:h="259" w:hRule="exact" w:wrap="none" w:vAnchor="page" w:hAnchor="margin" w:x="637" w:y="11063"/>
-        <w:rPr>
-          <w:rStyle w:val="CharacterStyle57"/>
-        </w:rPr>
-      </w:pPr>
-      <w:r>
-        <w:rPr>
-          <w:rStyle w:val="CharacterStyle57"/>
-        </w:rPr>
-        <w:t>Οροφή που συνορεύει με μη θερμαινόμενο χώρο</w:t>
-      </w:r>
-    </w:p>
-    <w:p>
-      <w:pPr>
-        <w:pStyle w:val="ParagraphStyle84"/>
-        <w:framePr w:w="1404" w:h="288" w:hRule="exact" w:wrap="none" w:vAnchor="page" w:hAnchor="margin" w:x="6089" w:y="11034"/>
-        <w:rPr>
-          <w:rStyle w:val="FakeCharacterStyle"/>
-        </w:rPr>
-      </w:pPr>
-    </w:p>
-    <w:p>
-      <w:pPr>
-        <w:pStyle w:val="ParagraphStyle85"/>
-        <w:framePr w:w="1290" w:h="259" w:hRule="exact" w:wrap="none" w:vAnchor="page" w:hAnchor="margin" w:x="6161" w:y="11063"/>
-        <w:rPr>
-          <w:rStyle w:val="CharacterStyle58"/>
-        </w:rPr>
-      </w:pPr>
-      <w:r>
-        <w:rPr>
-          <w:rStyle w:val="CharacterStyle58"/>
-        </w:rPr>
-        <w:t>0,100</w:t>
-      </w:r>
-    </w:p>
-    <w:p>
-      <w:pPr>
-        <w:pStyle w:val="ParagraphStyle84"/>
-        <w:framePr w:w="1359" w:h="288" w:hRule="exact" w:wrap="none" w:vAnchor="page" w:hAnchor="margin" w:x="7538" w:y="11034"/>
-        <w:rPr>
-          <w:rStyle w:val="FakeCharacterStyle"/>
-        </w:rPr>
-      </w:pPr>
-    </w:p>
-    <w:p>
-      <w:pPr>
-        <w:pStyle w:val="ParagraphStyle85"/>
-        <w:framePr w:w="1245" w:h="259" w:hRule="exact" w:wrap="none" w:vAnchor="page" w:hAnchor="margin" w:x="7610" w:y="11063"/>
-        <w:rPr>
-          <w:rStyle w:val="CharacterStyle58"/>
-        </w:rPr>
-      </w:pPr>
-      <w:r>
-        <w:rPr>
-          <w:rStyle w:val="CharacterStyle58"/>
-        </w:rPr>
-        <w:t>0,100</w:t>
-      </w:r>
-    </w:p>
-    <w:p>
-      <w:pPr>
-        <w:pStyle w:val="ParagraphStyle82"/>
-        <w:framePr w:w="5479" w:h="288" w:hRule="exact" w:wrap="none" w:vAnchor="page" w:hAnchor="margin" w:x="565" w:y="11322"/>
-        <w:rPr>
-          <w:rStyle w:val="FakeCharacterStyle"/>
-        </w:rPr>
-      </w:pPr>
-    </w:p>
-    <w:p>
-      <w:pPr>
-        <w:pStyle w:val="ParagraphStyle83"/>
-        <w:framePr w:w="5365" w:h="259" w:hRule="exact" w:wrap="none" w:vAnchor="page" w:hAnchor="margin" w:x="637" w:y="11351"/>
-        <w:rPr>
-          <w:rStyle w:val="CharacterStyle57"/>
-        </w:rPr>
-      </w:pPr>
-      <w:r>
-        <w:rPr>
-          <w:rStyle w:val="CharacterStyle57"/>
-        </w:rPr>
-        <w:t>Δάπεδο επάνω από ανοικτή διάβαση (pιlotis)</w:t>
-      </w:r>
-    </w:p>
-    <w:p>
-      <w:pPr>
-        <w:pStyle w:val="ParagraphStyle84"/>
-        <w:framePr w:w="1404" w:h="288" w:hRule="exact" w:wrap="none" w:vAnchor="page" w:hAnchor="margin" w:x="6089" w:y="11322"/>
-        <w:rPr>
-          <w:rStyle w:val="FakeCharacterStyle"/>
-        </w:rPr>
-      </w:pPr>
-    </w:p>
-    <w:p>
-      <w:pPr>
-        <w:pStyle w:val="ParagraphStyle85"/>
-        <w:framePr w:w="1290" w:h="259" w:hRule="exact" w:wrap="none" w:vAnchor="page" w:hAnchor="margin" w:x="6161" w:y="11351"/>
-        <w:rPr>
-          <w:rStyle w:val="CharacterStyle58"/>
-        </w:rPr>
-      </w:pPr>
-      <w:r>
-        <w:rPr>
-          <w:rStyle w:val="CharacterStyle58"/>
-        </w:rPr>
-        <w:t>0,170</w:t>
-      </w:r>
-    </w:p>
-    <w:p>
-      <w:pPr>
-        <w:pStyle w:val="ParagraphStyle84"/>
-        <w:framePr w:w="1359" w:h="288" w:hRule="exact" w:wrap="none" w:vAnchor="page" w:hAnchor="margin" w:x="7538" w:y="11322"/>
-        <w:rPr>
-          <w:rStyle w:val="FakeCharacterStyle"/>
-        </w:rPr>
-      </w:pPr>
-    </w:p>
-    <w:p>
-      <w:pPr>
-        <w:pStyle w:val="ParagraphStyle85"/>
-        <w:framePr w:w="1245" w:h="259" w:hRule="exact" w:wrap="none" w:vAnchor="page" w:hAnchor="margin" w:x="7610" w:y="11351"/>
-        <w:rPr>
-          <w:rStyle w:val="CharacterStyle58"/>
-        </w:rPr>
-      </w:pPr>
-      <w:r>
-        <w:rPr>
-          <w:rStyle w:val="CharacterStyle58"/>
-        </w:rPr>
-        <w:t>0,040</w:t>
-      </w:r>
-    </w:p>
-    <w:p>
-      <w:pPr>
-        <w:pStyle w:val="ParagraphStyle82"/>
-        <w:framePr w:w="5479" w:h="288" w:hRule="exact" w:wrap="none" w:vAnchor="page" w:hAnchor="margin" w:x="565" w:y="11610"/>
-        <w:rPr>
-          <w:rStyle w:val="FakeCharacterStyle"/>
-        </w:rPr>
-      </w:pPr>
-    </w:p>
-    <w:p>
-      <w:pPr>
-        <w:pStyle w:val="ParagraphStyle83"/>
-        <w:framePr w:w="5365" w:h="259" w:hRule="exact" w:wrap="none" w:vAnchor="page" w:hAnchor="margin" w:x="637" w:y="11639"/>
-        <w:rPr>
-          <w:rStyle w:val="CharacterStyle57"/>
-        </w:rPr>
-      </w:pPr>
-      <w:r>
-        <w:rPr>
-          <w:rStyle w:val="CharacterStyle57"/>
-        </w:rPr>
-        <w:t>Δάπεδο επάνω από μη θερμαινόμενο χώρο (κατερχόμενη ροη)</w:t>
-      </w:r>
-    </w:p>
-    <w:p>
-      <w:pPr>
-        <w:pStyle w:val="ParagraphStyle84"/>
-        <w:framePr w:w="1404" w:h="288" w:hRule="exact" w:wrap="none" w:vAnchor="page" w:hAnchor="margin" w:x="6089" w:y="11610"/>
-        <w:rPr>
-          <w:rStyle w:val="FakeCharacterStyle"/>
-        </w:rPr>
-      </w:pPr>
-    </w:p>
-    <w:p>
-      <w:pPr>
-        <w:pStyle w:val="ParagraphStyle85"/>
-        <w:framePr w:w="1290" w:h="259" w:hRule="exact" w:wrap="none" w:vAnchor="page" w:hAnchor="margin" w:x="6161" w:y="11639"/>
-        <w:rPr>
-          <w:rStyle w:val="CharacterStyle58"/>
-        </w:rPr>
-      </w:pPr>
-      <w:r>
-        <w:rPr>
-          <w:rStyle w:val="CharacterStyle58"/>
-        </w:rPr>
-        <w:t>0,170</w:t>
-      </w:r>
-    </w:p>
-    <w:p>
-      <w:pPr>
-        <w:pStyle w:val="ParagraphStyle84"/>
-        <w:framePr w:w="1359" w:h="288" w:hRule="exact" w:wrap="none" w:vAnchor="page" w:hAnchor="margin" w:x="7538" w:y="11610"/>
-        <w:rPr>
-          <w:rStyle w:val="FakeCharacterStyle"/>
-        </w:rPr>
-      </w:pPr>
-    </w:p>
-    <w:p>
-      <w:pPr>
-        <w:pStyle w:val="ParagraphStyle85"/>
-        <w:framePr w:w="1245" w:h="259" w:hRule="exact" w:wrap="none" w:vAnchor="page" w:hAnchor="margin" w:x="7610" w:y="11639"/>
-        <w:rPr>
-          <w:rStyle w:val="CharacterStyle58"/>
-        </w:rPr>
-      </w:pPr>
-      <w:r>
-        <w:rPr>
-          <w:rStyle w:val="CharacterStyle58"/>
-        </w:rPr>
-        <w:t>0,170</w:t>
-      </w:r>
-    </w:p>
-    <w:p>
-      <w:pPr>
-        <w:pStyle w:val="ParagraphStyle82"/>
-        <w:framePr w:w="5479" w:h="288" w:hRule="exact" w:wrap="none" w:vAnchor="page" w:hAnchor="margin" w:x="565" w:y="11898"/>
-        <w:rPr>
-          <w:rStyle w:val="FakeCharacterStyle"/>
-        </w:rPr>
-      </w:pPr>
-    </w:p>
-    <w:p>
-      <w:pPr>
-        <w:pStyle w:val="ParagraphStyle83"/>
-        <w:framePr w:w="5365" w:h="259" w:hRule="exact" w:wrap="none" w:vAnchor="page" w:hAnchor="margin" w:x="637" w:y="11927"/>
-        <w:rPr>
-          <w:rStyle w:val="CharacterStyle57"/>
-        </w:rPr>
-      </w:pPr>
-      <w:r>
-        <w:rPr>
-          <w:rStyle w:val="CharacterStyle57"/>
-        </w:rPr>
-        <w:t>Δάπεδο σε επαφή με το έδαφος</w:t>
-      </w:r>
-    </w:p>
-    <w:p>
-      <w:pPr>
-        <w:pStyle w:val="ParagraphStyle84"/>
-        <w:framePr w:w="1404" w:h="288" w:hRule="exact" w:wrap="none" w:vAnchor="page" w:hAnchor="margin" w:x="6089" w:y="11898"/>
-        <w:rPr>
-          <w:rStyle w:val="FakeCharacterStyle"/>
-        </w:rPr>
-      </w:pPr>
-    </w:p>
-    <w:p>
-      <w:pPr>
-        <w:pStyle w:val="ParagraphStyle85"/>
-        <w:framePr w:w="1290" w:h="259" w:hRule="exact" w:wrap="none" w:vAnchor="page" w:hAnchor="margin" w:x="6161" w:y="11927"/>
-        <w:rPr>
-          <w:rStyle w:val="CharacterStyle58"/>
-        </w:rPr>
-      </w:pPr>
-      <w:r>
-        <w:rPr>
-          <w:rStyle w:val="CharacterStyle58"/>
-        </w:rPr>
-        <w:t>0,170</w:t>
-      </w:r>
-    </w:p>
-    <w:p>
-      <w:pPr>
-        <w:pStyle w:val="ParagraphStyle84"/>
-        <w:framePr w:w="1359" w:h="288" w:hRule="exact" w:wrap="none" w:vAnchor="page" w:hAnchor="margin" w:x="7538" w:y="11898"/>
-        <w:rPr>
-          <w:rStyle w:val="FakeCharacterStyle"/>
-        </w:rPr>
-      </w:pPr>
-    </w:p>
-    <w:p>
-      <w:pPr>
-        <w:pStyle w:val="ParagraphStyle85"/>
-        <w:framePr w:w="1245" w:h="259" w:hRule="exact" w:wrap="none" w:vAnchor="page" w:hAnchor="margin" w:x="7610" w:y="11927"/>
-        <w:rPr>
-          <w:rStyle w:val="CharacterStyle58"/>
-        </w:rPr>
-      </w:pPr>
-      <w:r>
-        <w:rPr>
-          <w:rStyle w:val="CharacterStyle58"/>
-        </w:rPr>
-        <w:t>0,000</w:t>
-      </w:r>
-    </w:p>
-    <w:p>
-      <w:pPr>
-        <w:pStyle w:val="ParagraphStyle86"/>
-        <w:framePr w:w="8837" w:h="945" w:hRule="exact" w:wrap="none" w:vAnchor="page" w:hAnchor="margin" w:x="59" w:y="12416"/>
-        <w:rPr>
-          <w:rStyle w:val="FakeCharacterStyle"/>
-        </w:rPr>
-      </w:pPr>
-    </w:p>
-    <w:p>
-      <w:pPr>
-        <w:pStyle w:val="ParagraphStyle87"/>
-        <w:framePr w:w="461" w:h="330" w:hRule="exact" w:wrap="none" w:vAnchor="page" w:hAnchor="margin" w:x="59" w:y="12416"/>
-        <w:rPr>
-          <w:rStyle w:val="FakeCharacterStyle"/>
-        </w:rPr>
-      </w:pPr>
-    </w:p>
-    <w:p>
-      <w:pPr>
-        <w:pStyle w:val="ParagraphStyle88"/>
-        <w:framePr w:w="377" w:h="300" w:hRule="exact" w:wrap="none" w:vAnchor="page" w:hAnchor="margin" w:x="101" w:y="12431"/>
-        <w:rPr>
-          <w:rStyle w:val="CharacterStyle59"/>
-        </w:rPr>
-      </w:pPr>
-      <w:r>
-        <w:rPr>
-          <w:rStyle w:val="CharacterStyle59"/>
-        </w:rPr>
-        <w:t>1</w:t>
-      </w:r>
-    </w:p>
-    <w:p>
-      <w:pPr>
-        <w:pStyle w:val="ParagraphStyle89"/>
-        <w:framePr w:w="4416" w:h="330" w:hRule="exact" w:wrap="none" w:vAnchor="page" w:hAnchor="margin" w:x="565" w:y="12416"/>
-        <w:rPr>
-          <w:rStyle w:val="FakeCharacterStyle"/>
-        </w:rPr>
-      </w:pPr>
-    </w:p>
-    <w:p>
-      <w:pPr>
-        <w:pStyle w:val="ParagraphStyle90"/>
-        <w:framePr w:w="4302" w:h="300" w:hRule="exact" w:wrap="none" w:vAnchor="page" w:hAnchor="margin" w:x="637" w:y="12431"/>
-        <w:rPr>
-          <w:rStyle w:val="CharacterStyle60"/>
-        </w:rPr>
-      </w:pPr>
-      <w:r>
-        <w:rPr>
-          <w:rStyle w:val="CharacterStyle60"/>
-        </w:rPr>
-        <w:t>Αντίσταση θερμικής μετάβασης (εσωτερικά)</w:t>
-      </w:r>
-    </w:p>
-    <w:p>
-      <w:pPr>
-        <w:pStyle w:val="ParagraphStyle91"/>
-        <w:framePr w:w="524" w:h="330" w:hRule="exact" w:wrap="none" w:vAnchor="page" w:hAnchor="margin" w:x="5026" w:y="12416"/>
-        <w:rPr>
-          <w:rStyle w:val="FakeCharacterStyle"/>
-        </w:rPr>
-      </w:pPr>
-    </w:p>
-    <w:p>
-      <w:pPr>
-        <w:pStyle w:val="ParagraphStyle92"/>
-        <w:framePr w:w="452" w:h="244" w:hRule="exact" w:wrap="none" w:vAnchor="page" w:hAnchor="margin" w:x="5098" w:y="12459"/>
-        <w:rPr>
-          <w:rStyle w:val="CharacterStyle61"/>
-        </w:rPr>
-      </w:pPr>
-      <w:r>
-        <w:rPr>
-          <w:rStyle w:val="CharacterStyle61"/>
-        </w:rPr>
-        <w:t>R</w:t>
-      </w:r>
-    </w:p>
-    <w:p>
-      <w:pPr>
-        <w:pStyle w:val="ParagraphStyle93"/>
-        <w:framePr w:w="493" w:h="330" w:hRule="exact" w:wrap="none" w:vAnchor="page" w:hAnchor="margin" w:x="5550" w:y="12416"/>
-        <w:rPr>
-          <w:rStyle w:val="FakeCharacterStyle"/>
-        </w:rPr>
-      </w:pPr>
-    </w:p>
-    <w:p>
-      <w:pPr>
-        <w:pStyle w:val="ParagraphStyle94"/>
-        <w:framePr w:w="437" w:h="200" w:hRule="exact" w:wrap="none" w:vAnchor="page" w:hAnchor="margin" w:x="5564" w:y="12531"/>
-        <w:rPr>
-          <w:rStyle w:val="CharacterStyle62"/>
-        </w:rPr>
-      </w:pPr>
-      <w:r>
-        <w:rPr>
-          <w:rStyle w:val="CharacterStyle62"/>
-        </w:rPr>
-        <w:t>i</w:t>
-      </w:r>
-    </w:p>
-    <w:p>
-      <w:pPr>
-        <w:pStyle w:val="ParagraphStyle95"/>
-        <w:framePr w:w="1404" w:h="330" w:hRule="exact" w:wrap="none" w:vAnchor="page" w:hAnchor="margin" w:x="6089" w:y="12416"/>
-        <w:rPr>
-          <w:rStyle w:val="FakeCharacterStyle"/>
-        </w:rPr>
-      </w:pPr>
-    </w:p>
-    <w:p>
-      <w:pPr>
-        <w:pStyle w:val="ParagraphStyle96"/>
-        <w:framePr w:w="1290" w:h="300" w:hRule="exact" w:wrap="none" w:vAnchor="page" w:hAnchor="margin" w:x="6161" w:y="12431"/>
-        <w:rPr>
-          <w:rStyle w:val="CharacterStyle63"/>
-        </w:rPr>
-      </w:pPr>
-      <w:r>
-        <w:rPr>
-          <w:rStyle w:val="CharacterStyle63"/>
-        </w:rPr>
-        <w:t>(m²K)/W</w:t>
-      </w:r>
-    </w:p>
-    <w:p>
-      <w:pPr>
-        <w:pStyle w:val="ParagraphStyle97"/>
-        <w:framePr w:w="1359" w:h="330" w:hRule="exact" w:wrap="none" w:vAnchor="page" w:hAnchor="margin" w:x="7538" w:y="12416"/>
-        <w:rPr>
-          <w:rStyle w:val="FakeCharacterStyle"/>
-        </w:rPr>
-      </w:pPr>
-    </w:p>
-    <w:p>
-      <w:pPr>
-        <w:pStyle w:val="ParagraphStyle98"/>
-        <w:framePr w:w="1245" w:h="300" w:hRule="exact" w:wrap="none" w:vAnchor="page" w:hAnchor="margin" w:x="7610" w:y="12431"/>
-        <w:rPr>
-          <w:rStyle w:val="CharacterStyle64"/>
-        </w:rPr>
-      </w:pPr>
-      <w:r>
-        <w:rPr>
-          <w:rStyle w:val="CharacterStyle64"/>
-        </w:rPr>
-        <w:t>0,1300</w:t>
-      </w:r>
-    </w:p>
-    <w:p>
-      <w:pPr>
-        <w:pStyle w:val="ParagraphStyle99"/>
-        <w:framePr w:w="461" w:h="296" w:hRule="exact" w:wrap="none" w:vAnchor="page" w:hAnchor="margin" w:x="59" w:y="12746"/>
-        <w:rPr>
-          <w:rStyle w:val="FakeCharacterStyle"/>
-        </w:rPr>
-      </w:pPr>
-    </w:p>
-    <w:p>
-      <w:pPr>
-        <w:pStyle w:val="ParagraphStyle100"/>
-        <w:framePr w:w="377" w:h="281" w:hRule="exact" w:wrap="none" w:vAnchor="page" w:hAnchor="margin" w:x="101" w:y="12746"/>
-        <w:rPr>
-          <w:rStyle w:val="CharacterStyle65"/>
-        </w:rPr>
-      </w:pPr>
-      <w:r>
-        <w:rPr>
-          <w:rStyle w:val="CharacterStyle65"/>
-        </w:rPr>
-        <w:t>2</w:t>
-      </w:r>
-    </w:p>
-    <w:p>
-      <w:pPr>
-        <w:pStyle w:val="ParagraphStyle101"/>
-        <w:framePr w:w="4416" w:h="296" w:hRule="exact" w:wrap="none" w:vAnchor="page" w:hAnchor="margin" w:x="565" w:y="12746"/>
-        <w:rPr>
-          <w:rStyle w:val="FakeCharacterStyle"/>
-        </w:rPr>
-      </w:pPr>
-    </w:p>
-    <w:p>
-      <w:pPr>
-        <w:pStyle w:val="ParagraphStyle102"/>
-        <w:framePr w:w="4302" w:h="281" w:hRule="exact" w:wrap="none" w:vAnchor="page" w:hAnchor="margin" w:x="637" w:y="12746"/>
-        <w:rPr>
-          <w:rStyle w:val="CharacterStyle66"/>
-        </w:rPr>
-      </w:pPr>
-      <w:r>
-        <w:rPr>
-          <w:rStyle w:val="CharacterStyle66"/>
-        </w:rPr>
-        <w:t>Αντίσταση θερμοδιαφυγής</w:t>
-      </w:r>
-    </w:p>
-    <w:p>
-      <w:pPr>
-        <w:pStyle w:val="ParagraphStyle103"/>
-        <w:framePr w:w="524" w:h="296" w:hRule="exact" w:wrap="none" w:vAnchor="page" w:hAnchor="margin" w:x="5026" w:y="12746"/>
-        <w:rPr>
-          <w:rStyle w:val="FakeCharacterStyle"/>
-        </w:rPr>
-      </w:pPr>
-    </w:p>
-    <w:p>
-      <w:pPr>
-        <w:pStyle w:val="ParagraphStyle104"/>
-        <w:framePr w:w="452" w:h="225" w:hRule="exact" w:wrap="none" w:vAnchor="page" w:hAnchor="margin" w:x="5098" w:y="12774"/>
-        <w:rPr>
-          <w:rStyle w:val="CharacterStyle67"/>
-        </w:rPr>
-      </w:pPr>
-      <w:r>
-        <w:rPr>
-          <w:rStyle w:val="CharacterStyle67"/>
-        </w:rPr>
-        <w:t>R</w:t>
-      </w:r>
-    </w:p>
-    <w:p>
-      <w:pPr>
-        <w:pStyle w:val="ParagraphStyle105"/>
-        <w:framePr w:w="493" w:h="296" w:hRule="exact" w:wrap="none" w:vAnchor="page" w:hAnchor="margin" w:x="5550" w:y="12746"/>
-        <w:rPr>
-          <w:rStyle w:val="FakeCharacterStyle"/>
-        </w:rPr>
-      </w:pPr>
-    </w:p>
-    <w:p>
-      <w:pPr>
-        <w:pStyle w:val="ParagraphStyle106"/>
-        <w:framePr w:w="437" w:h="253" w:hRule="exact" w:wrap="none" w:vAnchor="page" w:hAnchor="margin" w:x="5564" w:y="12774"/>
-        <w:rPr>
-          <w:rStyle w:val="CharacterStyle68"/>
-        </w:rPr>
-      </w:pPr>
-    </w:p>
-    <w:p>
-      <w:pPr>
-        <w:pStyle w:val="ParagraphStyle107"/>
-        <w:framePr w:w="1404" w:h="296" w:hRule="exact" w:wrap="none" w:vAnchor="page" w:hAnchor="margin" w:x="6089" w:y="12746"/>
-        <w:rPr>
-          <w:rStyle w:val="FakeCharacterStyle"/>
-        </w:rPr>
-      </w:pPr>
-    </w:p>
-    <w:p>
-      <w:pPr>
-        <w:pStyle w:val="ParagraphStyle108"/>
-        <w:framePr w:w="1290" w:h="281" w:hRule="exact" w:wrap="none" w:vAnchor="page" w:hAnchor="margin" w:x="6161" w:y="12746"/>
-        <w:rPr>
-          <w:rStyle w:val="CharacterStyle69"/>
-        </w:rPr>
-      </w:pPr>
-      <w:r>
-        <w:rPr>
-          <w:rStyle w:val="CharacterStyle69"/>
-        </w:rPr>
-        <w:t>(m²K)/W</w:t>
-      </w:r>
-    </w:p>
-    <w:p>
-      <w:pPr>
-        <w:pStyle w:val="ParagraphStyle109"/>
-        <w:framePr w:w="1359" w:h="296" w:hRule="exact" w:wrap="none" w:vAnchor="page" w:hAnchor="margin" w:x="7538" w:y="12746"/>
-        <w:rPr>
-          <w:rStyle w:val="FakeCharacterStyle"/>
-        </w:rPr>
-      </w:pPr>
-    </w:p>
-    <w:p>
-      <w:pPr>
-        <w:pStyle w:val="ParagraphStyle110"/>
-        <w:framePr w:w="1245" w:h="281" w:hRule="exact" w:wrap="none" w:vAnchor="page" w:hAnchor="margin" w:x="7610" w:y="12746"/>
-        <w:rPr>
-          <w:rStyle w:val="CharacterStyle70"/>
-        </w:rPr>
-      </w:pPr>
-      <w:r>
-        <w:rPr>
-          <w:rStyle w:val="CharacterStyle70"/>
-        </w:rPr>
-        <w:t>2,2756</w:t>
-      </w:r>
-    </w:p>
-    <w:p>
-      <w:pPr>
-        <w:pStyle w:val="ParagraphStyle99"/>
-        <w:framePr w:w="461" w:h="315" w:hRule="exact" w:wrap="none" w:vAnchor="page" w:hAnchor="margin" w:x="59" w:y="13041"/>
-        <w:rPr>
-          <w:rStyle w:val="FakeCharacterStyle"/>
-        </w:rPr>
-      </w:pPr>
-    </w:p>
-    <w:p>
-      <w:pPr>
-        <w:pStyle w:val="ParagraphStyle100"/>
-        <w:framePr w:w="377" w:h="300" w:hRule="exact" w:wrap="none" w:vAnchor="page" w:hAnchor="margin" w:x="101" w:y="13041"/>
-        <w:rPr>
-          <w:rStyle w:val="CharacterStyle65"/>
-        </w:rPr>
-      </w:pPr>
-      <w:r>
-        <w:rPr>
-          <w:rStyle w:val="CharacterStyle65"/>
-        </w:rPr>
-        <w:t>3</w:t>
-      </w:r>
-    </w:p>
-    <w:p>
-      <w:pPr>
-        <w:pStyle w:val="ParagraphStyle101"/>
-        <w:framePr w:w="4416" w:h="315" w:hRule="exact" w:wrap="none" w:vAnchor="page" w:hAnchor="margin" w:x="565" w:y="13041"/>
-        <w:rPr>
-          <w:rStyle w:val="FakeCharacterStyle"/>
-        </w:rPr>
-      </w:pPr>
-    </w:p>
-    <w:p>
-      <w:pPr>
-        <w:pStyle w:val="ParagraphStyle102"/>
-        <w:framePr w:w="4302" w:h="300" w:hRule="exact" w:wrap="none" w:vAnchor="page" w:hAnchor="margin" w:x="637" w:y="13041"/>
-        <w:rPr>
-          <w:rStyle w:val="CharacterStyle66"/>
-        </w:rPr>
-      </w:pPr>
-      <w:r>
-        <w:rPr>
-          <w:rStyle w:val="CharacterStyle66"/>
-        </w:rPr>
-        <w:t>Αντίσταση θερμικής μετάβασης (εξωτερικά)</w:t>
-      </w:r>
-    </w:p>
-    <w:p>
-      <w:pPr>
-        <w:pStyle w:val="ParagraphStyle103"/>
-        <w:framePr w:w="524" w:h="315" w:hRule="exact" w:wrap="none" w:vAnchor="page" w:hAnchor="margin" w:x="5026" w:y="13041"/>
-        <w:rPr>
-          <w:rStyle w:val="FakeCharacterStyle"/>
-        </w:rPr>
-      </w:pPr>
-    </w:p>
-    <w:p>
-      <w:pPr>
-        <w:pStyle w:val="ParagraphStyle104"/>
-        <w:framePr w:w="452" w:h="244" w:hRule="exact" w:wrap="none" w:vAnchor="page" w:hAnchor="margin" w:x="5098" w:y="13069"/>
-        <w:rPr>
-          <w:rStyle w:val="CharacterStyle67"/>
-        </w:rPr>
-      </w:pPr>
-      <w:r>
-        <w:rPr>
-          <w:rStyle w:val="CharacterStyle67"/>
-        </w:rPr>
-        <w:t>R</w:t>
-      </w:r>
-    </w:p>
-    <w:p>
-      <w:pPr>
-        <w:pStyle w:val="ParagraphStyle111"/>
-        <w:framePr w:w="493" w:h="315" w:hRule="exact" w:wrap="none" w:vAnchor="page" w:hAnchor="margin" w:x="5550" w:y="13041"/>
-        <w:rPr>
-          <w:rStyle w:val="FakeCharacterStyle"/>
-        </w:rPr>
-      </w:pPr>
-    </w:p>
-    <w:p>
-      <w:pPr>
-        <w:pStyle w:val="ParagraphStyle112"/>
-        <w:framePr w:w="437" w:h="200" w:hRule="exact" w:wrap="none" w:vAnchor="page" w:hAnchor="margin" w:x="5564" w:y="13141"/>
-        <w:rPr>
-          <w:rStyle w:val="CharacterStyle71"/>
-        </w:rPr>
-      </w:pPr>
-      <w:r>
-        <w:rPr>
-          <w:rStyle w:val="CharacterStyle71"/>
-        </w:rPr>
-        <w:t>a</w:t>
-      </w:r>
-    </w:p>
-    <w:p>
-      <w:pPr>
-        <w:pStyle w:val="ParagraphStyle107"/>
-        <w:framePr w:w="1404" w:h="315" w:hRule="exact" w:wrap="none" w:vAnchor="page" w:hAnchor="margin" w:x="6089" w:y="13041"/>
-        <w:rPr>
-          <w:rStyle w:val="FakeCharacterStyle"/>
-        </w:rPr>
-      </w:pPr>
-    </w:p>
-    <w:p>
-      <w:pPr>
-        <w:pStyle w:val="ParagraphStyle108"/>
-        <w:framePr w:w="1290" w:h="300" w:hRule="exact" w:wrap="none" w:vAnchor="page" w:hAnchor="margin" w:x="6161" w:y="13041"/>
-        <w:rPr>
-          <w:rStyle w:val="CharacterStyle69"/>
-        </w:rPr>
-      </w:pPr>
-      <w:r>
-        <w:rPr>
-          <w:rStyle w:val="CharacterStyle69"/>
-        </w:rPr>
-        <w:t>(m²K)/W</w:t>
-      </w:r>
-    </w:p>
-    <w:p>
-      <w:pPr>
-        <w:pStyle w:val="ParagraphStyle109"/>
-        <w:framePr w:w="1359" w:h="315" w:hRule="exact" w:wrap="none" w:vAnchor="page" w:hAnchor="margin" w:x="7538" w:y="13041"/>
-        <w:rPr>
-          <w:rStyle w:val="FakeCharacterStyle"/>
-        </w:rPr>
-      </w:pPr>
-    </w:p>
-    <w:p>
-      <w:pPr>
-        <w:pStyle w:val="ParagraphStyle110"/>
-        <w:framePr w:w="1245" w:h="300" w:hRule="exact" w:wrap="none" w:vAnchor="page" w:hAnchor="margin" w:x="7610" w:y="13041"/>
-        <w:rPr>
-          <w:rStyle w:val="CharacterStyle70"/>
-        </w:rPr>
-      </w:pPr>
-      <w:r>
-        <w:rPr>
-          <w:rStyle w:val="CharacterStyle70"/>
-        </w:rPr>
-        <w:t>0,0400</w:t>
-      </w:r>
-    </w:p>
-    <w:p>
-      <w:pPr>
-        <w:pStyle w:val="ParagraphStyle113"/>
-        <w:framePr w:w="461" w:h="333" w:hRule="exact" w:wrap="none" w:vAnchor="page" w:hAnchor="margin" w:x="59" w:y="13361"/>
-        <w:rPr>
-          <w:rStyle w:val="FakeCharacterStyle"/>
-        </w:rPr>
-      </w:pPr>
-    </w:p>
-    <w:p>
-      <w:pPr>
-        <w:pStyle w:val="ParagraphStyle114"/>
-        <w:framePr w:w="377" w:h="304" w:hRule="exact" w:wrap="none" w:vAnchor="page" w:hAnchor="margin" w:x="101" w:y="13375"/>
-        <w:rPr>
-          <w:rStyle w:val="CharacterStyle72"/>
-        </w:rPr>
-      </w:pPr>
-    </w:p>
-    <w:p>
-      <w:pPr>
-        <w:pStyle w:val="ParagraphStyle115"/>
-        <w:framePr w:w="4416" w:h="333" w:hRule="exact" w:wrap="none" w:vAnchor="page" w:hAnchor="margin" w:x="565" w:y="13361"/>
-        <w:rPr>
-          <w:rStyle w:val="FakeCharacterStyle"/>
-        </w:rPr>
-      </w:pPr>
-    </w:p>
-    <w:p>
-      <w:pPr>
-        <w:pStyle w:val="ParagraphStyle116"/>
-        <w:framePr w:w="4302" w:h="304" w:hRule="exact" w:wrap="none" w:vAnchor="page" w:hAnchor="margin" w:x="637" w:y="13375"/>
-        <w:rPr>
-          <w:rStyle w:val="CharacterStyle73"/>
-        </w:rPr>
-      </w:pPr>
-      <w:r>
-        <w:rPr>
-          <w:rStyle w:val="CharacterStyle73"/>
-        </w:rPr>
-        <w:t>Αντίσταση θερμοπερατότητας</w:t>
-      </w:r>
-    </w:p>
-    <w:p>
-      <w:pPr>
-        <w:pStyle w:val="ParagraphStyle117"/>
-        <w:framePr w:w="524" w:h="333" w:hRule="exact" w:wrap="none" w:vAnchor="page" w:hAnchor="margin" w:x="5026" w:y="13361"/>
-        <w:rPr>
-          <w:rStyle w:val="FakeCharacterStyle"/>
-        </w:rPr>
-      </w:pPr>
-    </w:p>
-    <w:p>
-      <w:pPr>
-        <w:pStyle w:val="ParagraphStyle118"/>
-        <w:framePr w:w="452" w:h="262" w:hRule="exact" w:wrap="none" w:vAnchor="page" w:hAnchor="margin" w:x="5098" w:y="13389"/>
-        <w:rPr>
-          <w:rStyle w:val="CharacterStyle74"/>
-        </w:rPr>
-      </w:pPr>
-      <w:r>
-        <w:rPr>
-          <w:rStyle w:val="CharacterStyle74"/>
-        </w:rPr>
-        <w:t>R</w:t>
-      </w:r>
-    </w:p>
-    <w:p>
-      <w:pPr>
-        <w:pStyle w:val="ParagraphStyle119"/>
-        <w:framePr w:w="493" w:h="333" w:hRule="exact" w:wrap="none" w:vAnchor="page" w:hAnchor="margin" w:x="5550" w:y="13361"/>
-        <w:rPr>
-          <w:rStyle w:val="FakeCharacterStyle"/>
-        </w:rPr>
-      </w:pPr>
-    </w:p>
-    <w:p>
-      <w:pPr>
-        <w:pStyle w:val="ParagraphStyle120"/>
-        <w:framePr w:w="437" w:h="218" w:hRule="exact" w:wrap="none" w:vAnchor="page" w:hAnchor="margin" w:x="5564" w:y="13461"/>
-        <w:rPr>
-          <w:rStyle w:val="CharacterStyle75"/>
-        </w:rPr>
-      </w:pPr>
-      <w:r>
-        <w:rPr>
-          <w:rStyle w:val="CharacterStyle75"/>
-        </w:rPr>
-        <w:t>ολ</w:t>
-      </w:r>
-    </w:p>
-    <w:p>
-      <w:pPr>
-        <w:pStyle w:val="ParagraphStyle121"/>
-        <w:framePr w:w="1404" w:h="333" w:hRule="exact" w:wrap="none" w:vAnchor="page" w:hAnchor="margin" w:x="6089" w:y="13361"/>
-        <w:rPr>
-          <w:rStyle w:val="FakeCharacterStyle"/>
-        </w:rPr>
-      </w:pPr>
-    </w:p>
-    <w:p>
-      <w:pPr>
-        <w:pStyle w:val="ParagraphStyle122"/>
-        <w:framePr w:w="1290" w:h="304" w:hRule="exact" w:wrap="none" w:vAnchor="page" w:hAnchor="margin" w:x="6161" w:y="13375"/>
-        <w:rPr>
-          <w:rStyle w:val="CharacterStyle76"/>
-        </w:rPr>
-      </w:pPr>
-      <w:r>
-        <w:rPr>
-          <w:rStyle w:val="CharacterStyle76"/>
-        </w:rPr>
-        <w:t>(m²K)/W</w:t>
-      </w:r>
-    </w:p>
-    <w:p>
-      <w:pPr>
-        <w:pStyle w:val="ParagraphStyle123"/>
-        <w:framePr w:w="1359" w:h="333" w:hRule="exact" w:wrap="none" w:vAnchor="page" w:hAnchor="margin" w:x="7538" w:y="13361"/>
-        <w:rPr>
-          <w:rStyle w:val="FakeCharacterStyle"/>
-        </w:rPr>
-      </w:pPr>
-    </w:p>
-    <w:p>
-      <w:pPr>
-        <w:pStyle w:val="ParagraphStyle124"/>
-        <w:framePr w:w="1245" w:h="304" w:hRule="exact" w:wrap="none" w:vAnchor="page" w:hAnchor="margin" w:x="7610" w:y="13375"/>
-        <w:rPr>
-          <w:rStyle w:val="CharacterStyle77"/>
-        </w:rPr>
-      </w:pPr>
-      <w:r>
-        <w:rPr>
-          <w:rStyle w:val="CharacterStyle77"/>
-        </w:rPr>
-        <w:t>2,4456</w:t>
-      </w:r>
-    </w:p>
-    <w:p>
-      <w:pPr>
-        <w:pStyle w:val="ParagraphStyle125"/>
-        <w:framePr w:w="691" w:h="153" w:hRule="exact" w:wrap="none" w:vAnchor="page" w:hAnchor="margin" w:x="9001" w:y="12819"/>
-        <w:rPr>
-          <w:rStyle w:val="FakeCharacterStyle"/>
-        </w:rPr>
-      </w:pPr>
-      <w:r>
-        <w:rPr>
-          <w:noProof/>
-        </w:rPr>
-        <w:drawing>
-          <wp:inline distT="0" distB="0" distL="0" distR="0" wp14:anchorId="1A8AD0A1" wp14:editId="5A726696">
-            <wp:extent cx="438150" cy="95250"/>
-            <wp:effectExtent l="0" t="0" r="0" b="0"/>
-            <wp:docPr id="3" name="Picture 3"/>
-            <wp:cNvGraphicFramePr/>
-            <a:graphic xmlns:a="http://schemas.openxmlformats.org/drawingml/2006/main">
-              <a:graphicData uri="http://schemas.openxmlformats.org/drawingml/2006/picture">
-                <pic:pic xmlns:pic="http://schemas.openxmlformats.org/drawingml/2006/picture">
-                  <pic:nvPicPr>
-                    <pic:cNvPr id="3" name="Picture 3"/>
-                    <pic:cNvPicPr/>
-                  </pic:nvPicPr>
-                  <pic:blipFill>
-                    <a:blip r:embed="rId5"/>
-                    <a:stretch>
-                      <a:fillRect/>
-                    </a:stretch>
-                  </pic:blipFill>
-                  <pic:spPr>
-                    <a:xfrm>
-                      <a:off x="0" y="0"/>
-                      <a:ext cx="438150" cy="95250"/>
-                    </a:xfrm>
-                    <a:prstGeom prst="rect">
-                      <a:avLst/>
-                    </a:prstGeom>
-                    <a:noFill/>
-                  </pic:spPr>
-                </pic:pic>
-              </a:graphicData>
-            </a:graphic>
-          </wp:inline>
-        </w:drawing>
-      </w:r>
-    </w:p>
-    <w:p>
-      <w:pPr>
-        <w:pStyle w:val="ParagraphStyle19"/>
-        <w:framePr w:w="1194" w:h="286" w:hRule="exact" w:wrap="none" w:vAnchor="page" w:hAnchor="margin" w:x="9188" w:y="13538"/>
-        <w:rPr>
-          <w:rStyle w:val="CharacterStyle19"/>
-        </w:rPr>
-      </w:pPr>
-      <w:r>
-        <w:rPr>
-          <w:rStyle w:val="CharacterStyle19"/>
-        </w:rPr>
-        <w:t>Πρέπει :</w:t>
-      </w:r>
-    </w:p>
-    <w:p>
-      <w:pPr>
-        <w:pStyle w:val="ParagraphStyle126"/>
-        <w:framePr w:w="487" w:h="262" w:hRule="exact" w:wrap="none" w:vAnchor="page" w:hAnchor="margin" w:x="9260" w:y="13880"/>
-        <w:rPr>
-          <w:rStyle w:val="CharacterStyle78"/>
-        </w:rPr>
-      </w:pPr>
-      <w:r>
-        <w:rPr>
-          <w:rStyle w:val="CharacterStyle78"/>
-        </w:rPr>
-        <w:t>U ≤ U</w:t>
-      </w:r>
-    </w:p>
-    <w:p>
-      <w:pPr>
-        <w:pStyle w:val="ParagraphStyle127"/>
-        <w:framePr w:w="635" w:h="262" w:hRule="exact" w:wrap="none" w:vAnchor="page" w:hAnchor="margin" w:x="9748" w:y="13880"/>
-        <w:rPr>
-          <w:rStyle w:val="CharacterStyle79"/>
-        </w:rPr>
-      </w:pPr>
-      <w:r>
-        <w:rPr>
-          <w:rStyle w:val="CharacterStyle79"/>
-        </w:rPr>
-        <w:t>max</w:t>
-      </w:r>
-    </w:p>
-    <w:p>
-      <w:pPr>
-        <w:pStyle w:val="ParagraphStyle128"/>
-        <w:framePr w:w="1194" w:h="262" w:hRule="exact" w:wrap="none" w:vAnchor="page" w:hAnchor="margin" w:x="9188" w:y="14198"/>
-        <w:rPr>
-          <w:rStyle w:val="CharacterStyle80"/>
-          <w:rFonts w:eastAsia="Calibri"/>
-        </w:rPr>
-      </w:pPr>
-      <w:r>
-        <w:rPr>
-          <w:rStyle w:val="CharacterStyle80"/>
-          <w:rFonts w:eastAsia="Calibri"/>
-        </w:rPr>
-        <w:t>ΙΣΧΥΕΙ</w:t>
-      </w:r>
-    </w:p>
-    <w:p>
-      <w:pPr>
-        <w:pStyle w:val="ParagraphStyle129"/>
-        <w:framePr w:w="461" w:h="335" w:hRule="exact" w:wrap="none" w:vAnchor="page" w:hAnchor="margin" w:x="59" w:y="13866"/>
-        <w:rPr>
-          <w:rStyle w:val="FakeCharacterStyle"/>
-        </w:rPr>
-      </w:pPr>
-    </w:p>
-    <w:p>
-      <w:pPr>
-        <w:pStyle w:val="ParagraphStyle130"/>
-        <w:framePr w:w="377" w:h="291" w:hRule="exact" w:wrap="none" w:vAnchor="page" w:hAnchor="margin" w:x="101" w:y="13895"/>
-        <w:rPr>
-          <w:rStyle w:val="CharacterStyle81"/>
-        </w:rPr>
-      </w:pPr>
-    </w:p>
-    <w:p>
-      <w:pPr>
-        <w:pStyle w:val="ParagraphStyle131"/>
-        <w:framePr w:w="4416" w:h="335" w:hRule="exact" w:wrap="none" w:vAnchor="page" w:hAnchor="margin" w:x="565" w:y="13866"/>
-        <w:rPr>
-          <w:rStyle w:val="FakeCharacterStyle"/>
-        </w:rPr>
-      </w:pPr>
-    </w:p>
-    <w:p>
-      <w:pPr>
-        <w:pStyle w:val="ParagraphStyle132"/>
-        <w:framePr w:w="4302" w:h="291" w:hRule="exact" w:wrap="none" w:vAnchor="page" w:hAnchor="margin" w:x="637" w:y="13895"/>
-        <w:rPr>
-          <w:rStyle w:val="CharacterStyle82"/>
-        </w:rPr>
-      </w:pPr>
-      <w:r>
-        <w:rPr>
-          <w:rStyle w:val="CharacterStyle82"/>
-        </w:rPr>
-        <w:t>Συντελεστής θερμοπερατότητας</w:t>
-      </w:r>
-    </w:p>
-    <w:p>
-      <w:pPr>
-        <w:pStyle w:val="ParagraphStyle133"/>
-        <w:framePr w:w="524" w:h="335" w:hRule="exact" w:wrap="none" w:vAnchor="page" w:hAnchor="margin" w:x="5026" w:y="13866"/>
-        <w:rPr>
-          <w:rStyle w:val="FakeCharacterStyle"/>
-        </w:rPr>
-      </w:pPr>
-    </w:p>
-    <w:p>
-      <w:pPr>
-        <w:pStyle w:val="ParagraphStyle134"/>
-        <w:framePr w:w="452" w:h="249" w:hRule="exact" w:wrap="none" w:vAnchor="page" w:hAnchor="margin" w:x="5098" w:y="13909"/>
-        <w:rPr>
-          <w:rStyle w:val="CharacterStyle83"/>
-        </w:rPr>
-      </w:pPr>
-      <w:r>
-        <w:rPr>
-          <w:rStyle w:val="CharacterStyle83"/>
-        </w:rPr>
-        <w:t>U</w:t>
-      </w:r>
-    </w:p>
-    <w:p>
-      <w:pPr>
-        <w:pStyle w:val="ParagraphStyle135"/>
-        <w:framePr w:w="493" w:h="335" w:hRule="exact" w:wrap="none" w:vAnchor="page" w:hAnchor="margin" w:x="5550" w:y="13866"/>
-        <w:rPr>
-          <w:rStyle w:val="FakeCharacterStyle"/>
-        </w:rPr>
-      </w:pPr>
-    </w:p>
-    <w:p>
-      <w:pPr>
-        <w:pStyle w:val="ParagraphStyle136"/>
-        <w:framePr w:w="437" w:h="277" w:hRule="exact" w:wrap="none" w:vAnchor="page" w:hAnchor="margin" w:x="5564" w:y="13909"/>
-        <w:rPr>
-          <w:rStyle w:val="CharacterStyle84"/>
-        </w:rPr>
-      </w:pPr>
-    </w:p>
-    <w:p>
-      <w:pPr>
-        <w:pStyle w:val="ParagraphStyle137"/>
-        <w:framePr w:w="1404" w:h="335" w:hRule="exact" w:wrap="none" w:vAnchor="page" w:hAnchor="margin" w:x="6089" w:y="13866"/>
-        <w:rPr>
-          <w:rStyle w:val="FakeCharacterStyle"/>
-        </w:rPr>
-      </w:pPr>
-    </w:p>
-    <w:p>
-      <w:pPr>
-        <w:pStyle w:val="ParagraphStyle138"/>
-        <w:framePr w:w="1290" w:h="291" w:hRule="exact" w:wrap="none" w:vAnchor="page" w:hAnchor="margin" w:x="6161" w:y="13895"/>
-        <w:rPr>
-          <w:rStyle w:val="CharacterStyle85"/>
-        </w:rPr>
-      </w:pPr>
-      <w:r>
-        <w:rPr>
-          <w:rStyle w:val="CharacterStyle85"/>
-        </w:rPr>
-        <w:t>W/(m²K)</w:t>
-      </w:r>
-    </w:p>
-    <w:p>
-      <w:pPr>
-        <w:pStyle w:val="ParagraphStyle139"/>
-        <w:framePr w:w="1359" w:h="335" w:hRule="exact" w:wrap="none" w:vAnchor="page" w:hAnchor="margin" w:x="7538" w:y="13866"/>
-        <w:rPr>
-          <w:rStyle w:val="FakeCharacterStyle"/>
-        </w:rPr>
-      </w:pPr>
-    </w:p>
-    <w:p>
-      <w:pPr>
-        <w:pStyle w:val="ParagraphStyle140"/>
-        <w:framePr w:w="1245" w:h="291" w:hRule="exact" w:wrap="none" w:vAnchor="page" w:hAnchor="margin" w:x="7610" w:y="13895"/>
-        <w:rPr>
-          <w:rStyle w:val="CharacterStyle86"/>
-        </w:rPr>
-      </w:pPr>
-      <w:r>
-        <w:rPr>
-          <w:rStyle w:val="CharacterStyle86"/>
-        </w:rPr>
-        <w:t>0,4089</w:t>
-      </w:r>
-    </w:p>
-    <w:p>
-      <w:pPr>
-        <w:pStyle w:val="ParagraphStyle141"/>
-        <w:framePr w:w="461" w:h="320" w:hRule="exact" w:wrap="none" w:vAnchor="page" w:hAnchor="margin" w:x="59" w:y="14201"/>
-        <w:rPr>
-          <w:rStyle w:val="FakeCharacterStyle"/>
-        </w:rPr>
-      </w:pPr>
-    </w:p>
-    <w:p>
-      <w:pPr>
-        <w:pStyle w:val="ParagraphStyle142"/>
-        <w:framePr w:w="377" w:h="277" w:hRule="exact" w:wrap="none" w:vAnchor="page" w:hAnchor="margin" w:x="101" w:y="14215"/>
-        <w:rPr>
-          <w:rStyle w:val="CharacterStyle87"/>
-        </w:rPr>
-      </w:pPr>
-    </w:p>
-    <w:p>
-      <w:pPr>
-        <w:pStyle w:val="ParagraphStyle143"/>
-        <w:framePr w:w="4416" w:h="320" w:hRule="exact" w:wrap="none" w:vAnchor="page" w:hAnchor="margin" w:x="565" w:y="14201"/>
-        <w:rPr>
-          <w:rStyle w:val="FakeCharacterStyle"/>
-        </w:rPr>
-      </w:pPr>
-    </w:p>
-    <w:p>
-      <w:pPr>
-        <w:pStyle w:val="ParagraphStyle144"/>
-        <w:framePr w:w="4302" w:h="277" w:hRule="exact" w:wrap="none" w:vAnchor="page" w:hAnchor="margin" w:x="637" w:y="14215"/>
-        <w:rPr>
-          <w:rStyle w:val="CharacterStyle88"/>
-        </w:rPr>
-      </w:pPr>
-      <w:r>
-        <w:rPr>
-          <w:rStyle w:val="CharacterStyle88"/>
-        </w:rPr>
-        <w:t>Μέγιστος επιτρ. συντ. θερμοπερατότητας</w:t>
-      </w:r>
-    </w:p>
-    <w:p>
-      <w:pPr>
-        <w:pStyle w:val="ParagraphStyle145"/>
-        <w:framePr w:w="524" w:h="320" w:hRule="exact" w:wrap="none" w:vAnchor="page" w:hAnchor="margin" w:x="5026" w:y="14201"/>
-        <w:rPr>
-          <w:rStyle w:val="FakeCharacterStyle"/>
-        </w:rPr>
-      </w:pPr>
-    </w:p>
-    <w:p>
-      <w:pPr>
-        <w:pStyle w:val="ParagraphStyle146"/>
-        <w:framePr w:w="452" w:h="249" w:hRule="exact" w:wrap="none" w:vAnchor="page" w:hAnchor="margin" w:x="5098" w:y="14229"/>
-        <w:rPr>
-          <w:rStyle w:val="CharacterStyle89"/>
-        </w:rPr>
-      </w:pPr>
-      <w:r>
-        <w:rPr>
-          <w:rStyle w:val="CharacterStyle89"/>
-        </w:rPr>
-        <w:t>U</w:t>
-      </w:r>
-    </w:p>
-    <w:p>
-      <w:pPr>
-        <w:pStyle w:val="ParagraphStyle147"/>
-        <w:framePr w:w="493" w:h="320" w:hRule="exact" w:wrap="none" w:vAnchor="page" w:hAnchor="margin" w:x="5550" w:y="14201"/>
-        <w:rPr>
-          <w:rStyle w:val="FakeCharacterStyle"/>
-        </w:rPr>
-      </w:pPr>
-    </w:p>
-    <w:p>
-      <w:pPr>
-        <w:pStyle w:val="ParagraphStyle148"/>
-        <w:framePr w:w="437" w:h="277" w:hRule="exact" w:wrap="none" w:vAnchor="page" w:hAnchor="margin" w:x="5564" w:y="14229"/>
-        <w:rPr>
-          <w:rStyle w:val="CharacterStyle90"/>
-        </w:rPr>
-      </w:pPr>
-      <w:r>
-        <w:rPr>
-          <w:rStyle w:val="CharacterStyle90"/>
-        </w:rPr>
-        <w:t>max</w:t>
-      </w:r>
-    </w:p>
-    <w:p>
-      <w:pPr>
-        <w:pStyle w:val="ParagraphStyle149"/>
-        <w:framePr w:w="1404" w:h="320" w:hRule="exact" w:wrap="none" w:vAnchor="page" w:hAnchor="margin" w:x="6089" w:y="14201"/>
-        <w:rPr>
-          <w:rStyle w:val="FakeCharacterStyle"/>
-        </w:rPr>
-      </w:pPr>
-    </w:p>
-    <w:p>
-      <w:pPr>
-        <w:pStyle w:val="ParagraphStyle150"/>
-        <w:framePr w:w="1290" w:h="277" w:hRule="exact" w:wrap="none" w:vAnchor="page" w:hAnchor="margin" w:x="6161" w:y="14215"/>
-        <w:rPr>
-          <w:rStyle w:val="CharacterStyle91"/>
-        </w:rPr>
-      </w:pPr>
-      <w:r>
-        <w:rPr>
-          <w:rStyle w:val="CharacterStyle91"/>
-        </w:rPr>
-        <w:t>W/(m²K)</w:t>
-      </w:r>
-    </w:p>
-    <w:p>
-      <w:pPr>
-        <w:pStyle w:val="ParagraphStyle151"/>
-        <w:framePr w:w="1359" w:h="320" w:hRule="exact" w:wrap="none" w:vAnchor="page" w:hAnchor="margin" w:x="7538" w:y="14201"/>
-        <w:rPr>
-          <w:rStyle w:val="FakeCharacterStyle"/>
-        </w:rPr>
-      </w:pPr>
-    </w:p>
-    <w:p>
-      <w:pPr>
-        <w:pStyle w:val="ParagraphStyle152"/>
-        <w:framePr w:w="1245" w:h="277" w:hRule="exact" w:wrap="none" w:vAnchor="page" w:hAnchor="margin" w:x="7610" w:y="14215"/>
-        <w:rPr>
-          <w:rStyle w:val="CharacterStyle92"/>
-        </w:rPr>
-      </w:pPr>
-      <w:r>
-        <w:rPr>
-          <w:rStyle w:val="CharacterStyle92"/>
-        </w:rPr>
-        <w:t>0,4500</w:t>
-      </w:r>
-    </w:p>
-    <w:p>
-      <w:pPr>
-        <w:pStyle w:val="ParagraphStyle17"/>
-        <w:framePr w:w="10440" w:h="331" w:hRule="exact" w:wrap="none" w:vAnchor="page" w:hAnchor="margin" w:x="14" w:y="15787"/>
-        <w:rPr>
-          <w:rStyle w:val="CharacterStyle17"/>
-        </w:rPr>
-      </w:pPr>
-      <w:r>
-        <w:rPr>
-          <w:rStyle w:val="CharacterStyle17"/>
-        </w:rPr>
-        <w:t>5</w:t>
-      </w:r>
-    </w:p>
-    <w:p>
-      <w:pPr>
-        <w:pStyle w:val="ParagraphStyle20"/>
-        <w:framePr w:w="10440" w:h="640" w:hRule="exact" w:wrap="none" w:vAnchor="page" w:hAnchor="margin" w:x="14" w:y="1242"/>
         <w:rPr>
           <w:rStyle w:val="CharacterStyle301"/>
+          <w:rFonts w:ascii="Calibri" w:eastAsia="Calibri" w:hAnsi="Calibri" w:cs="Calibri"/>
+          <w:noProof w:val="0"/>
+          <w:color w:val="auto"/>
+          <w:sz w:val="22"/>
+          <w:szCs w:val="20"/>
+        </w:rPr>
+      </w:pPr>
+    </w:p>
+    <w:p>
+      <w:pPr>
+        <w:rPr>
+          <w:rStyle w:val="CharacterStyle301"/>
+          <w:rFonts w:ascii="Calibri" w:eastAsia="Calibri" w:hAnsi="Calibri" w:cs="Calibri"/>
+          <w:noProof w:val="0"/>
+          <w:color w:val="auto"/>
+          <w:sz w:val="22"/>
+          <w:szCs w:val="20"/>
+        </w:rPr>
+      </w:pPr>
+    </w:p>
+    <w:p>
+      <w:pPr>
+        <w:rPr>
+          <w:rStyle w:val="CharacterStyle301"/>
+          <w:rFonts w:ascii="Calibri" w:eastAsia="Calibri" w:hAnsi="Calibri" w:cs="Calibri"/>
+          <w:noProof w:val="0"/>
+          <w:color w:val="auto"/>
+          <w:sz w:val="22"/>
+          <w:szCs w:val="20"/>
+        </w:rPr>
+      </w:pPr>
+    </w:p>
+    <w:p>
+      <w:pPr>
+        <w:rPr>
+          <w:rStyle w:val="CharacterStyle301"/>
+          <w:rFonts w:ascii="Calibri" w:eastAsia="Calibri" w:hAnsi="Calibri" w:cs="Calibri"/>
+          <w:noProof w:val="0"/>
+          <w:color w:val="auto"/>
+          <w:sz w:val="22"/>
+          <w:szCs w:val="20"/>
+        </w:rPr>
+      </w:pPr>
+    </w:p>
+    <w:p>
+      <w:pPr>
+        <w:rPr>
+          <w:rStyle w:val="CharacterStyle301"/>
+          <w:rFonts w:ascii="Calibri" w:eastAsia="Calibri" w:hAnsi="Calibri" w:cs="Calibri"/>
+          <w:noProof w:val="0"/>
+          <w:color w:val="auto"/>
+          <w:sz w:val="22"/>
+          <w:szCs w:val="20"/>
+        </w:rPr>
+      </w:pPr>
+    </w:p>
+    <w:p>
+      <w:pPr>
+        <w:rPr>
+          <w:rStyle w:val="CharacterStyle301"/>
+          <w:rFonts w:ascii="Calibri" w:eastAsia="Calibri" w:hAnsi="Calibri" w:cs="Calibri"/>
+          <w:noProof w:val="0"/>
+          <w:color w:val="auto"/>
+          <w:sz w:val="22"/>
+          <w:szCs w:val="20"/>
+        </w:rPr>
+      </w:pPr>
+    </w:p>
+    <w:p>
+      <w:pPr>
+        <w:rPr>
+          <w:rStyle w:val="CharacterStyle301"/>
+          <w:rFonts w:ascii="Calibri" w:eastAsia="Calibri" w:hAnsi="Calibri" w:cs="Calibri"/>
+          <w:noProof w:val="0"/>
+          <w:color w:val="auto"/>
+          <w:sz w:val="22"/>
+          <w:szCs w:val="20"/>
+        </w:rPr>
+      </w:pPr>
+    </w:p>
+    <w:p>
+      <w:pPr>
+        <w:rPr>
+          <w:rStyle w:val="CharacterStyle301"/>
+          <w:rFonts w:ascii="Calibri" w:eastAsia="Calibri" w:hAnsi="Calibri" w:cs="Calibri"/>
+          <w:noProof w:val="0"/>
+          <w:color w:val="auto"/>
+          <w:sz w:val="22"/>
+          <w:szCs w:val="20"/>
+        </w:rPr>
+      </w:pPr>
+    </w:p>
+    <w:p>
+      <w:pPr>
+        <w:rPr>
+          <w:rStyle w:val="CharacterStyle301"/>
+          <w:rFonts w:ascii="Calibri" w:eastAsia="Calibri" w:hAnsi="Calibri" w:cs="Calibri"/>
+          <w:noProof w:val="0"/>
+          <w:color w:val="auto"/>
+          <w:sz w:val="22"/>
+          <w:szCs w:val="20"/>
+        </w:rPr>
+      </w:pPr>
+    </w:p>
+    <w:p>
+      <w:pPr>
+        <w:rPr>
+          <w:rStyle w:val="CharacterStyle301"/>
+          <w:rFonts w:ascii="Calibri" w:eastAsia="Calibri" w:hAnsi="Calibri" w:cs="Calibri"/>
+          <w:noProof w:val="0"/>
+          <w:color w:val="auto"/>
+          <w:sz w:val="22"/>
+          <w:szCs w:val="20"/>
+        </w:rPr>
+      </w:pPr>
+    </w:p>
+    <w:p>
+      <w:pPr>
+        <w:rPr>
+          <w:rStyle w:val="CharacterStyle301"/>
+          <w:rFonts w:ascii="Calibri" w:eastAsia="Calibri" w:hAnsi="Calibri" w:cs="Calibri"/>
+          <w:noProof w:val="0"/>
+          <w:color w:val="auto"/>
+          <w:sz w:val="22"/>
+          <w:szCs w:val="20"/>
+        </w:rPr>
+      </w:pPr>
+    </w:p>
+    <w:p>
+      <w:pPr>
+        <w:rPr>
+          <w:rStyle w:val="CharacterStyle301"/>
+          <w:rFonts w:ascii="Calibri" w:eastAsia="Calibri" w:hAnsi="Calibri" w:cs="Calibri"/>
+          <w:noProof w:val="0"/>
+          <w:color w:val="auto"/>
+          <w:sz w:val="22"/>
+          <w:szCs w:val="20"/>
+        </w:rPr>
+      </w:pPr>
+    </w:p>
+    <w:p>
+      <w:pPr>
+        <w:rPr>
+          <w:rStyle w:val="CharacterStyle301"/>
+          <w:rFonts w:ascii="Calibri" w:eastAsia="Calibri" w:hAnsi="Calibri" w:cs="Calibri"/>
+          <w:noProof w:val="0"/>
+          <w:color w:val="auto"/>
+          <w:sz w:val="22"/>
+          <w:szCs w:val="20"/>
+        </w:rPr>
+      </w:pPr>
+    </w:p>
+    <w:p>
+      <w:pPr>
+        <w:rPr>
+          <w:rStyle w:val="CharacterStyle301"/>
+          <w:rFonts w:ascii="Calibri" w:eastAsia="Calibri" w:hAnsi="Calibri" w:cs="Calibri"/>
+          <w:noProof w:val="0"/>
+          <w:color w:val="auto"/>
+          <w:sz w:val="22"/>
+          <w:szCs w:val="20"/>
+        </w:rPr>
+      </w:pPr>
+    </w:p>
+    <w:p>
+      <w:pPr>
+        <w:rPr>
+          <w:rStyle w:val="CharacterStyle301"/>
+          <w:rFonts w:ascii="Calibri" w:eastAsia="Calibri" w:hAnsi="Calibri" w:cs="Calibri"/>
+          <w:noProof w:val="0"/>
+          <w:color w:val="auto"/>
+          <w:sz w:val="22"/>
+          <w:szCs w:val="20"/>
+        </w:rPr>
+      </w:pPr>
+    </w:p>
+    <w:p>
+      <w:pPr>
+        <w:rPr>
+          <w:rStyle w:val="CharacterStyle301"/>
+          <w:rFonts w:ascii="Calibri" w:eastAsia="Calibri" w:hAnsi="Calibri" w:cs="Calibri"/>
+          <w:noProof w:val="0"/>
+          <w:color w:val="auto"/>
+          <w:sz w:val="22"/>
+          <w:szCs w:val="20"/>
+        </w:rPr>
+      </w:pPr>
+    </w:p>
+    <w:p>
+      <w:pPr>
+        <w:rPr>
+          <w:rStyle w:val="CharacterStyle301"/>
+          <w:rFonts w:ascii="Calibri" w:eastAsia="Calibri" w:hAnsi="Calibri" w:cs="Calibri"/>
+          <w:noProof w:val="0"/>
+          <w:color w:val="auto"/>
+          <w:sz w:val="22"/>
+          <w:szCs w:val="20"/>
+        </w:rPr>
+      </w:pPr>
+    </w:p>
+    <w:p>
+      <w:pPr>
+        <w:rPr>
+          <w:rStyle w:val="CharacterStyle301"/>
+          <w:rFonts w:ascii="Calibri" w:eastAsia="Calibri" w:hAnsi="Calibri" w:cs="Calibri"/>
+          <w:noProof w:val="0"/>
+          <w:color w:val="auto"/>
+          <w:sz w:val="22"/>
+          <w:szCs w:val="20"/>
+          <w:lang w:val="en-US"/>
+        </w:rPr>
+      </w:pPr>
+    </w:p>
+    <w:p>
+      <w:pPr>
+        <w:rPr>
+          <w:rStyle w:val="CharacterStyle301"/>
+          <w:rFonts w:ascii="Calibri" w:eastAsia="Calibri" w:hAnsi="Calibri" w:cs="Calibri"/>
+          <w:noProof w:val="0"/>
+          <w:color w:val="auto"/>
+          <w:sz w:val="22"/>
+          <w:szCs w:val="20"/>
+        </w:rPr>
+      </w:pPr>
+    </w:p>
+    <w:p>
+      <w:pPr>
+        <w:rPr>
+          <w:rStyle w:val="CharacterStyle301"/>
+          <w:rFonts w:ascii="Calibri" w:eastAsia="Calibri" w:hAnsi="Calibri" w:cs="Calibri"/>
+          <w:noProof w:val="0"/>
+          <w:color w:val="auto"/>
+          <w:sz w:val="22"/>
+          <w:szCs w:val="20"/>
+        </w:rPr>
+      </w:pPr>
+    </w:p>
+    <w:tbl>
+      <w:tblPr>
+        <w:tblStyle w:val="TableGrid"/>
+        <w:tblW w:w="0" w:type="auto"/>
+        <w:tblLook w:val="04A0" w:firstRow="1" w:lastRow="0" w:firstColumn="1" w:lastColumn="0" w:noHBand="0" w:noVBand="1"/>
+      </w:tblPr>
+      <w:tblGrid>
+        <w:gridCol w:w="675"/>
+        <w:gridCol w:w="2694"/>
+        <w:gridCol w:w="1972"/>
+        <w:gridCol w:w="1781"/>
+        <w:gridCol w:w="1781"/>
+        <w:gridCol w:w="1781"/>
+      </w:tblGrid>
+      <w:tr>
+        <w:tc>
+          <w:tcPr>
+            <w:tcW w:w="675" w:type="dxa"/>
+            <w:vMerge w:val="restart"/>
+          </w:tcPr>
+          <w:p>
+            <w:pPr>
+              <w:rPr>
+                <w:rStyle w:val="CharacterStyle301"/>
+                <w:rFonts w:ascii="Calibri" w:eastAsia="Calibri" w:hAnsi="Calibri" w:cs="Calibri"/>
+                <w:b/>
+                <w:bCs/>
+                <w:noProof w:val="0"/>
+                <w:color w:val="auto"/>
+                <w:sz w:val="22"/>
+                <w:szCs w:val="20"/>
+                <w:lang w:val="en-US"/>
+              </w:rPr>
+            </w:pPr>
+            <w:r>
+              <w:rPr>
+                <w:rStyle w:val="CharacterStyle301"/>
+                <w:rFonts w:ascii="Calibri" w:eastAsia="Calibri" w:hAnsi="Calibri" w:cs="Calibri"/>
+                <w:b/>
+                <w:bCs/>
+                <w:noProof w:val="0"/>
+                <w:color w:val="auto"/>
+                <w:sz w:val="22"/>
+                <w:szCs w:val="20"/>
+                <w:lang w:val="en-US"/>
+              </w:rPr>
+              <w:t>a/a</w:t>
+            </w:r>
+          </w:p>
+        </w:tc>
+        <w:tc>
+          <w:tcPr>
+            <w:tcW w:w="2694" w:type="dxa"/>
+            <w:vMerge w:val="restart"/>
+          </w:tcPr>
+          <w:p>
+            <w:pPr>
+              <w:jc w:val="center"/>
+              <w:rPr>
+                <w:rStyle w:val="CharacterStyle301"/>
+                <w:rFonts w:ascii="Calibri" w:eastAsia="Calibri" w:hAnsi="Calibri" w:cs="Calibri"/>
+                <w:noProof w:val="0"/>
+                <w:color w:val="auto"/>
+                <w:sz w:val="22"/>
+                <w:szCs w:val="20"/>
+                <w:lang w:val="en-US"/>
+              </w:rPr>
+            </w:pPr>
+            <w:r>
+              <w:rPr>
+                <w:rStyle w:val="CharacterStyle36"/>
+              </w:rPr>
+              <w:t>Στρώσεις δομικού στοιχείου</w:t>
+            </w:r>
+          </w:p>
+        </w:tc>
+        <w:tc>
+          <w:tcPr>
+            <w:tcW w:w="1972" w:type="dxa"/>
+          </w:tcPr>
+          <w:p>
+            <w:pPr>
+              <w:jc w:val="center"/>
+              <w:rPr>
+                <w:rStyle w:val="CharacterStyle301"/>
+                <w:rFonts w:ascii="Calibri" w:eastAsia="Calibri" w:hAnsi="Calibri" w:cs="Calibri"/>
+                <w:noProof w:val="0"/>
+                <w:color w:val="auto"/>
+                <w:sz w:val="22"/>
+                <w:szCs w:val="20"/>
+                <w:lang w:val="en-US"/>
+              </w:rPr>
+            </w:pPr>
+            <w:r>
+              <w:rPr>
+                <w:rStyle w:val="CharacterStyle37"/>
+              </w:rPr>
+              <w:t>Πυκνότητα</w:t>
+            </w:r>
+            <w:r>
+              <w:rPr>
+                <w:rStyle w:val="CharacterStyle37"/>
+              </w:rPr>
+              <w:br/>
+              <w:t>ρ</w:t>
+            </w:r>
+          </w:p>
+        </w:tc>
+        <w:tc>
+          <w:tcPr>
+            <w:tcW w:w="1781" w:type="dxa"/>
+          </w:tcPr>
+          <w:p>
+            <w:pPr>
+              <w:jc w:val="center"/>
+              <w:rPr>
+                <w:rStyle w:val="CharacterStyle301"/>
+                <w:rFonts w:ascii="Calibri" w:eastAsia="Calibri" w:hAnsi="Calibri" w:cs="Calibri"/>
+                <w:noProof w:val="0"/>
+                <w:color w:val="auto"/>
+                <w:sz w:val="22"/>
+                <w:szCs w:val="20"/>
+                <w:lang w:val="en-US"/>
+              </w:rPr>
+            </w:pPr>
+            <w:r>
+              <w:rPr>
+                <w:rStyle w:val="CharacterStyle37"/>
+              </w:rPr>
+              <w:t>Πάχος στρ.</w:t>
+            </w:r>
+            <w:r>
+              <w:rPr>
+                <w:rStyle w:val="CharacterStyle37"/>
+              </w:rPr>
+              <w:br/>
+              <w:t>d</w:t>
+            </w:r>
+          </w:p>
+        </w:tc>
+        <w:tc>
+          <w:tcPr>
+            <w:tcW w:w="1781" w:type="dxa"/>
+          </w:tcPr>
+          <w:p>
+            <w:pPr>
+              <w:jc w:val="center"/>
+              <w:rPr>
+                <w:rStyle w:val="CharacterStyle301"/>
+                <w:rFonts w:ascii="Calibri" w:eastAsia="Calibri" w:hAnsi="Calibri" w:cs="Calibri"/>
+                <w:noProof w:val="0"/>
+                <w:color w:val="auto"/>
+                <w:sz w:val="22"/>
+                <w:szCs w:val="20"/>
+                <w:lang w:val="en-US"/>
+              </w:rPr>
+            </w:pPr>
+            <w:r>
+              <w:rPr>
+                <w:rStyle w:val="CharacterStyle37"/>
+              </w:rPr>
+              <w:t>Συντ. θερμ.</w:t>
+            </w:r>
+            <w:r>
+              <w:rPr>
+                <w:rStyle w:val="CharacterStyle37"/>
+              </w:rPr>
+              <w:br/>
+              <w:t>αγωγιμ. λ</w:t>
+            </w:r>
+          </w:p>
+        </w:tc>
+        <w:tc>
+          <w:tcPr>
+            <w:tcW w:w="1781" w:type="dxa"/>
+          </w:tcPr>
+          <w:p>
+            <w:pPr>
+              <w:jc w:val="center"/>
+              <w:rPr>
+                <w:rStyle w:val="CharacterStyle301"/>
+                <w:rFonts w:ascii="Calibri" w:eastAsia="Calibri" w:hAnsi="Calibri" w:cs="Calibri"/>
+                <w:noProof w:val="0"/>
+                <w:color w:val="auto"/>
+                <w:sz w:val="22"/>
+                <w:szCs w:val="20"/>
+                <w:lang w:val="en-US"/>
+              </w:rPr>
+            </w:pPr>
+            <w:r>
+              <w:rPr>
+                <w:rStyle w:val="CharacterStyle38"/>
+              </w:rPr>
+              <w:t>Θερμ. αντίστ.</w:t>
+            </w:r>
+            <w:r>
+              <w:rPr>
+                <w:rStyle w:val="CharacterStyle38"/>
+              </w:rPr>
+              <w:br/>
+              <w:t>d/λ</w:t>
+            </w:r>
+          </w:p>
+        </w:tc>
+      </w:tr>
+      <w:tr>
+        <w:tc>
+          <w:tcPr>
+            <w:tcW w:w="675" w:type="dxa"/>
+            <w:vMerge/>
+          </w:tcPr>
+          <w:p>
+            <w:pPr>
+              <w:rPr>
+                <w:rStyle w:val="CharacterStyle301"/>
+                <w:rFonts w:ascii="Calibri" w:eastAsia="Calibri" w:hAnsi="Calibri" w:cs="Calibri"/>
+                <w:noProof w:val="0"/>
+                <w:color w:val="auto"/>
+                <w:sz w:val="22"/>
+                <w:szCs w:val="20"/>
+                <w:lang w:val="en-US"/>
+              </w:rPr>
+            </w:pPr>
+          </w:p>
+        </w:tc>
+        <w:tc>
+          <w:tcPr>
+            <w:tcW w:w="2694" w:type="dxa"/>
+            <w:vMerge/>
+          </w:tcPr>
+          <w:p>
+            <w:pPr>
+              <w:jc w:val="center"/>
+              <w:rPr>
+                <w:rStyle w:val="CharacterStyle36"/>
+              </w:rPr>
+            </w:pPr>
+          </w:p>
+        </w:tc>
+        <w:tc>
+          <w:tcPr>
+            <w:tcW w:w="1972" w:type="dxa"/>
+          </w:tcPr>
+          <w:p>
+            <w:pPr>
+              <w:jc w:val="center"/>
+              <w:rPr>
+                <w:rStyle w:val="CharacterStyle37"/>
+                <w:lang w:val="en-US"/>
+              </w:rPr>
+            </w:pPr>
+            <w:r>
+              <w:rPr>
+                <w:rStyle w:val="CharacterStyle39"/>
+              </w:rPr>
+              <w:t>kg/m³</w:t>
+            </w:r>
+          </w:p>
+        </w:tc>
+        <w:tc>
+          <w:tcPr>
+            <w:tcW w:w="1781" w:type="dxa"/>
+          </w:tcPr>
+          <w:p>
+            <w:pPr>
+              <w:jc w:val="center"/>
+              <w:rPr>
+                <w:rStyle w:val="CharacterStyle37"/>
+                <w:lang w:val="en-US"/>
+              </w:rPr>
+            </w:pPr>
+            <w:r>
+              <w:rPr>
+                <w:rStyle w:val="CharacterStyle37"/>
+                <w:lang w:val="en-US"/>
+              </w:rPr>
+              <w:t>m</w:t>
+            </w:r>
+          </w:p>
+        </w:tc>
+        <w:tc>
+          <w:tcPr>
+            <w:tcW w:w="1781" w:type="dxa"/>
+          </w:tcPr>
+          <w:p>
+            <w:pPr>
+              <w:jc w:val="center"/>
+            </w:pPr>
+            <w:r>
+              <w:rPr>
+                <w:rStyle w:val="CharacterStyle39"/>
+              </w:rPr>
+              <w:t>W/(mK)</w:t>
+            </w:r>
+          </w:p>
+        </w:tc>
+        <w:tc>
+          <w:tcPr>
+            <w:tcW w:w="1781" w:type="dxa"/>
+          </w:tcPr>
+          <w:p>
+            <w:pPr>
+              <w:jc w:val="center"/>
+              <w:rPr>
+                <w:rStyle w:val="CharacterStyle38"/>
+              </w:rPr>
+            </w:pPr>
+            <w:r>
+              <w:rPr>
+                <w:rStyle w:val="CharacterStyle40"/>
+              </w:rPr>
+              <w:t>(m²K)/W</w:t>
+            </w:r>
+          </w:p>
+        </w:tc>
+      </w:tr>
+      <w:tr>
+        <w:tc>
+          <w:tcPr>
+            <w:tcW w:w="675" w:type="dxa"/>
+          </w:tcPr>
+          <w:p>
+            <w:pPr>
+              <w:rPr>
+                <w:rStyle w:val="CharacterStyle301"/>
+                <w:rFonts w:ascii="Calibri" w:eastAsia="Calibri" w:hAnsi="Calibri" w:cs="Calibri"/>
+                <w:noProof w:val="0"/>
+                <w:color w:val="auto"/>
+                <w:sz w:val="22"/>
+                <w:szCs w:val="20"/>
+                <w:lang w:val="en-US"/>
+              </w:rPr>
+            </w:pPr>
+          </w:p>
+        </w:tc>
+        <w:tc>
+          <w:tcPr>
+            <w:tcW w:w="2694" w:type="dxa"/>
+          </w:tcPr>
+          <w:p>
+            <w:pPr>
+              <w:jc w:val="center"/>
+              <w:rPr>
+                <w:rStyle w:val="CharacterStyle36"/>
+              </w:rPr>
+            </w:pPr>
+          </w:p>
+        </w:tc>
+        <w:tc>
+          <w:tcPr>
+            <w:tcW w:w="1972" w:type="dxa"/>
+          </w:tcPr>
+          <w:p>
+            <w:pPr>
+              <w:jc w:val="center"/>
+              <w:rPr>
+                <w:rStyle w:val="CharacterStyle39"/>
+              </w:rPr>
+            </w:pPr>
+          </w:p>
+        </w:tc>
+        <w:tc>
+          <w:tcPr>
+            <w:tcW w:w="1781" w:type="dxa"/>
+          </w:tcPr>
+          <w:p>
+            <w:pPr>
+              <w:jc w:val="center"/>
+              <w:rPr>
+                <w:rStyle w:val="CharacterStyle37"/>
+                <w:lang w:val="en-US"/>
+              </w:rPr>
+            </w:pPr>
+          </w:p>
+        </w:tc>
+        <w:tc>
+          <w:tcPr>
+            <w:tcW w:w="1781" w:type="dxa"/>
+          </w:tcPr>
+          <w:p>
+            <w:pPr>
+              <w:jc w:val="center"/>
+              <w:rPr>
+                <w:rStyle w:val="CharacterStyle39"/>
+              </w:rPr>
+            </w:pPr>
+          </w:p>
+        </w:tc>
+        <w:tc>
+          <w:tcPr>
+            <w:tcW w:w="1781" w:type="dxa"/>
+          </w:tcPr>
+          <w:p>
+            <w:pPr>
+              <w:jc w:val="center"/>
+              <w:rPr>
+                <w:rStyle w:val="CharacterStyle40"/>
+              </w:rPr>
+            </w:pPr>
+          </w:p>
+        </w:tc>
+      </w:tr>
+    </w:tbl>
+    <w:p>
+      <w:pPr>
+        <w:rPr>
+          <w:rStyle w:val="CharacterStyle301"/>
+          <w:rFonts w:ascii="Calibri" w:eastAsia="Calibri" w:hAnsi="Calibri" w:cs="Calibri"/>
+          <w:noProof w:val="0"/>
+          <w:color w:val="auto"/>
+          <w:sz w:val="22"/>
+          <w:szCs w:val="20"/>
           <w:lang w:val="en-US"/>
         </w:rPr>
       </w:pPr>
@@ -6108,7 +3287,6 @@
   <w:style w:type="character" w:default="1" w:styleId="DefaultParagraphFont">
     <w:name w:val="Default Paragraph Font"/>
     <w:uiPriority w:val="1"/>
-    <w:semiHidden/>
     <w:unhideWhenUsed/>
   </w:style>
   <w:style w:type="table" w:default="1" w:styleId="TableNormal">
@@ -14355,6 +11533,22 @@
         <w:right w:val="single" w:sz="4" w:space="0" w:color="000000"/>
         <w:insideH w:val="single" w:sz="4" w:space="0" w:color="000000"/>
         <w:insideV w:val="single" w:sz="4" w:space="0" w:color="000000"/>
+      </w:tblBorders>
+    </w:tblPr>
+  </w:style>
+  <w:style w:type="table" w:styleId="TableGrid">
+    <w:name w:val="Table Grid"/>
+    <w:basedOn w:val="TableNormal"/>
+    <w:uiPriority w:val="39"/>
+    <w:rsid w:val="00B433DE"/>
+    <w:tblPr>
+      <w:tblBorders>
+        <w:top w:val="single" w:sz="4" w:space="0" w:color="auto"/>
+        <w:left w:val="single" w:sz="4" w:space="0" w:color="auto"/>
+        <w:bottom w:val="single" w:sz="4" w:space="0" w:color="auto"/>
+        <w:right w:val="single" w:sz="4" w:space="0" w:color="auto"/>
+        <w:insideH w:val="single" w:sz="4" w:space="0" w:color="auto"/>
+        <w:insideV w:val="single" w:sz="4" w:space="0" w:color="auto"/>
       </w:tblBorders>
     </w:tblPr>
   </w:style>
@@ -14654,4 +11848,16 @@
     </a:ext>
   </a:extLst>
 </a:theme>
+</file>
+
+<file path=customXml/item1.xml><?xml version="1.0" encoding="utf-8"?>
+<b:Sources xmlns:b="http://schemas.openxmlformats.org/officeDocument/2006/bibliography" xmlns="http://schemas.openxmlformats.org/officeDocument/2006/bibliography" SelectedStyle="\APASixthEditionOfficeOnline.xsl" StyleName="APA" Version="6"/>
+</file>
+
+<file path=customXml/itemProps1.xml><?xml version="1.0" encoding="utf-8"?>
+<ds:datastoreItem xmlns:ds="http://schemas.openxmlformats.org/officeDocument/2006/customXml" ds:itemID="{0B59B5C0-7BA0-4560-9D33-3EC1FD69990D}">
+  <ds:schemaRefs>
+    <ds:schemaRef ds:uri="http://schemas.openxmlformats.org/officeDocument/2006/bibliography"/>
+  </ds:schemaRefs>
+</ds:datastoreItem>
 </file>
</xml_diff>